<commit_message>
i make chapter 2
</commit_message>
<xml_diff>
--- a/Эконм рзадел.docx
+++ b/Эконм рзадел.docx
@@ -1,10 +1,10 @@
 
 <file path=word/document.xml><?xml version="1.0" encoding="utf-8"?>
-<w:document xmlns:wpc="http://schemas.microsoft.com/office/word/2010/wordprocessingCanvas" xmlns:mc="http://schemas.openxmlformats.org/markup-compatibility/2006" xmlns:o="urn:schemas-microsoft-com:office:office" xmlns:r="http://schemas.openxmlformats.org/officeDocument/2006/relationships" xmlns:m="http://schemas.openxmlformats.org/officeDocument/2006/math" xmlns:v="urn:schemas-microsoft-com:vml" xmlns:wp14="http://schemas.microsoft.com/office/word/2010/wordprocessingDrawing" xmlns:wp="http://schemas.openxmlformats.org/drawingml/2006/wordprocessingDrawing" xmlns:w10="urn:schemas-microsoft-com:office:word" xmlns:w="http://schemas.openxmlformats.org/wordprocessingml/2006/main" xmlns:w14="http://schemas.microsoft.com/office/word/2010/wordml" xmlns:w15="http://schemas.microsoft.com/office/word/2012/wordml" xmlns:wpg="http://schemas.microsoft.com/office/word/2010/wordprocessingGroup" xmlns:wpi="http://schemas.microsoft.com/office/word/2010/wordprocessingInk" xmlns:wne="http://schemas.microsoft.com/office/word/2006/wordml" xmlns:wps="http://schemas.microsoft.com/office/word/2010/wordprocessingShape" mc:Ignorable="w14 w15 wp14">
+<w:document xmlns:wpc="http://schemas.microsoft.com/office/word/2010/wordprocessingCanvas" xmlns:cx="http://schemas.microsoft.com/office/drawing/2014/chartex" xmlns:cx1="http://schemas.microsoft.com/office/drawing/2015/9/8/chartex" xmlns:cx2="http://schemas.microsoft.com/office/drawing/2015/10/21/chartex" xmlns:cx3="http://schemas.microsoft.com/office/drawing/2016/5/9/chartex" xmlns:cx4="http://schemas.microsoft.com/office/drawing/2016/5/10/chartex" xmlns:cx5="http://schemas.microsoft.com/office/drawing/2016/5/11/chartex" xmlns:cx6="http://schemas.microsoft.com/office/drawing/2016/5/12/chartex" xmlns:cx7="http://schemas.microsoft.com/office/drawing/2016/5/13/chartex" xmlns:cx8="http://schemas.microsoft.com/office/drawing/2016/5/14/chartex" xmlns:mc="http://schemas.openxmlformats.org/markup-compatibility/2006" xmlns:aink="http://schemas.microsoft.com/office/drawing/2016/ink" xmlns:am3d="http://schemas.microsoft.com/office/drawing/2017/model3d" xmlns:o="urn:schemas-microsoft-com:office:office" xmlns:r="http://schemas.openxmlformats.org/officeDocument/2006/relationships" xmlns:m="http://schemas.openxmlformats.org/officeDocument/2006/math" xmlns:v="urn:schemas-microsoft-com:vml" xmlns:wp14="http://schemas.microsoft.com/office/word/2010/wordprocessingDrawing" xmlns:wp="http://schemas.openxmlformats.org/drawingml/2006/wordprocessingDrawing" xmlns:w10="urn:schemas-microsoft-com:office:word" xmlns:w="http://schemas.openxmlformats.org/wordprocessingml/2006/main" xmlns:w14="http://schemas.microsoft.com/office/word/2010/wordml" xmlns:w15="http://schemas.microsoft.com/office/word/2012/wordml" xmlns:w16cid="http://schemas.microsoft.com/office/word/2016/wordml/cid" xmlns:w16se="http://schemas.microsoft.com/office/word/2015/wordml/symex" xmlns:wpg="http://schemas.microsoft.com/office/word/2010/wordprocessingGroup" xmlns:wpi="http://schemas.microsoft.com/office/word/2010/wordprocessingInk" xmlns:wne="http://schemas.microsoft.com/office/word/2006/wordml" xmlns:wps="http://schemas.microsoft.com/office/word/2010/wordprocessingShape" mc:Ignorable="w14 w15 w16se w16cid wp14">
   <w:body>
     <w:p>
       <w:pPr>
-        <w:pStyle w:val="1"/>
+        <w:pStyle w:val="Heading1"/>
         <w:spacing w:after="520"/>
         <w:ind w:firstLine="851"/>
       </w:pPr>
@@ -19,7 +19,7 @@
     </w:p>
     <w:p>
       <w:pPr>
-        <w:pStyle w:val="20"/>
+        <w:pStyle w:val="Heading2"/>
         <w:spacing w:before="780" w:after="780"/>
         <w:ind w:firstLine="851"/>
       </w:pPr>
@@ -134,7 +134,7 @@
     </w:p>
     <w:p>
       <w:pPr>
-        <w:pStyle w:val="20"/>
+        <w:pStyle w:val="Heading2"/>
         <w:spacing w:before="780" w:after="780"/>
         <w:ind w:firstLine="851"/>
       </w:pPr>
@@ -225,7 +225,7 @@
     </w:p>
     <w:p>
       <w:pPr>
-        <w:pStyle w:val="aff2"/>
+        <w:pStyle w:val="ad"/>
         <w:tabs>
           <w:tab w:val="clear" w:pos="4820"/>
           <w:tab w:val="clear" w:pos="10206"/>
@@ -258,10 +258,10 @@
             <v:path o:extrusionok="f" gradientshapeok="t" o:connecttype="rect"/>
             <o:lock v:ext="edit" aspectratio="t"/>
           </v:shapetype>
-          <v:shape id="_x0000_i1025" type="#_x0000_t75" style="width:49.8pt;height:33pt" o:ole="">
+          <v:shape id="_x0000_i1025" type="#_x0000_t75" style="width:49.85pt;height:33.25pt" o:ole="">
             <v:imagedata r:id="rId8" o:title=""/>
           </v:shape>
-          <o:OLEObject Type="Embed" ProgID="Equation.3" ShapeID="_x0000_i1025" DrawAspect="Content" ObjectID="_1589222747" r:id="rId9"/>
+          <o:OLEObject Type="Embed" ProgID="Equation.3" ShapeID="_x0000_i1025" DrawAspect="Content" ObjectID="_1589303810" r:id="rId9"/>
         </w:object>
       </w:r>
       <w:r>
@@ -279,7 +279,7 @@
     </w:p>
     <w:p>
       <w:pPr>
-        <w:pStyle w:val="aff2"/>
+        <w:pStyle w:val="ad"/>
         <w:ind w:left="426"/>
       </w:pPr>
     </w:p>
@@ -477,7 +477,7 @@
     </w:p>
     <w:p>
       <w:pPr>
-        <w:pStyle w:val="aff2"/>
+        <w:pStyle w:val="ad"/>
         <w:tabs>
           <w:tab w:val="clear" w:pos="4820"/>
           <w:tab w:val="clear" w:pos="10206"/>
@@ -491,10 +491,10 @@
           <w:position w:val="-28"/>
         </w:rPr>
         <w:object w:dxaOrig="1100" w:dyaOrig="680">
-          <v:shape id="_x0000_i1026" type="#_x0000_t75" style="width:54.6pt;height:33pt" o:ole="">
+          <v:shape id="_x0000_i1026" type="#_x0000_t75" style="width:54.7pt;height:33.25pt" o:ole="">
             <v:imagedata r:id="rId10" o:title=""/>
           </v:shape>
-          <o:OLEObject Type="Embed" ProgID="Equation.3" ShapeID="_x0000_i1026" DrawAspect="Content" ObjectID="_1589222748" r:id="rId11"/>
+          <o:OLEObject Type="Embed" ProgID="Equation.3" ShapeID="_x0000_i1026" DrawAspect="Content" ObjectID="_1589303811" r:id="rId11"/>
         </w:object>
       </w:r>
       <w:r>
@@ -509,7 +509,7 @@
     </w:p>
     <w:p>
       <w:pPr>
-        <w:pStyle w:val="aff2"/>
+        <w:pStyle w:val="ad"/>
         <w:ind w:left="426" w:right="284"/>
       </w:pPr>
     </w:p>
@@ -539,7 +539,7 @@
     </w:p>
     <w:p>
       <w:pPr>
-        <w:pStyle w:val="afff3"/>
+        <w:pStyle w:val="af4"/>
         <w:spacing w:line="288" w:lineRule="auto"/>
         <w:ind w:left="0" w:firstLine="851"/>
         <w:jc w:val="center"/>
@@ -2278,7 +2278,7 @@
     </w:p>
     <w:p>
       <w:pPr>
-        <w:pStyle w:val="20"/>
+        <w:pStyle w:val="Heading2"/>
         <w:spacing w:before="780" w:after="780"/>
         <w:ind w:firstLine="851"/>
         <w:rPr>
@@ -2314,7 +2314,7 @@
     </w:p>
     <w:p>
       <w:pPr>
-        <w:pStyle w:val="a1"/>
+        <w:pStyle w:val="ListParagraph"/>
         <w:numPr>
           <w:ilvl w:val="0"/>
           <w:numId w:val="23"/>
@@ -2348,7 +2348,7 @@
     </w:p>
     <w:p>
       <w:pPr>
-        <w:pStyle w:val="a1"/>
+        <w:pStyle w:val="ListParagraph"/>
         <w:numPr>
           <w:ilvl w:val="0"/>
           <w:numId w:val="23"/>
@@ -2371,7 +2371,7 @@
     </w:p>
     <w:p>
       <w:pPr>
-        <w:pStyle w:val="a1"/>
+        <w:pStyle w:val="ListParagraph"/>
         <w:numPr>
           <w:ilvl w:val="0"/>
           <w:numId w:val="23"/>
@@ -2394,7 +2394,7 @@
     </w:p>
     <w:p>
       <w:pPr>
-        <w:pStyle w:val="a1"/>
+        <w:pStyle w:val="ListParagraph"/>
         <w:numPr>
           <w:ilvl w:val="0"/>
           <w:numId w:val="23"/>
@@ -2435,7 +2435,7 @@
     </w:p>
     <w:p>
       <w:pPr>
-        <w:pStyle w:val="a1"/>
+        <w:pStyle w:val="ListParagraph"/>
         <w:numPr>
           <w:ilvl w:val="0"/>
           <w:numId w:val="23"/>
@@ -2490,7 +2490,7 @@
     </w:p>
     <w:p>
       <w:pPr>
-        <w:pStyle w:val="a1"/>
+        <w:pStyle w:val="ListParagraph"/>
         <w:numPr>
           <w:ilvl w:val="0"/>
           <w:numId w:val="23"/>
@@ -2513,7 +2513,7 @@
     </w:p>
     <w:p>
       <w:pPr>
-        <w:pStyle w:val="a1"/>
+        <w:pStyle w:val="ListParagraph"/>
         <w:numPr>
           <w:ilvl w:val="0"/>
           <w:numId w:val="23"/>
@@ -2582,7 +2582,7 @@
     </w:p>
     <w:p>
       <w:pPr>
-        <w:pStyle w:val="a1"/>
+        <w:pStyle w:val="ListParagraph"/>
         <w:numPr>
           <w:ilvl w:val="0"/>
           <w:numId w:val="23"/>
@@ -2637,7 +2637,7 @@
     </w:p>
     <w:p>
       <w:pPr>
-        <w:pStyle w:val="a1"/>
+        <w:pStyle w:val="ListParagraph"/>
         <w:numPr>
           <w:ilvl w:val="0"/>
           <w:numId w:val="23"/>
@@ -2762,7 +2762,7 @@
     </w:p>
     <w:p>
       <w:pPr>
-        <w:pStyle w:val="a1"/>
+        <w:pStyle w:val="ListParagraph"/>
         <w:numPr>
           <w:ilvl w:val="0"/>
           <w:numId w:val="24"/>
@@ -2814,7 +2814,7 @@
     </w:p>
     <w:p>
       <w:pPr>
-        <w:pStyle w:val="a1"/>
+        <w:pStyle w:val="ListParagraph"/>
         <w:numPr>
           <w:ilvl w:val="0"/>
           <w:numId w:val="24"/>
@@ -2838,7 +2838,7 @@
     </w:p>
     <w:p>
       <w:pPr>
-        <w:pStyle w:val="aff1"/>
+        <w:pStyle w:val="ac"/>
         <w:tabs>
           <w:tab w:val="clear" w:pos="9639"/>
           <w:tab w:val="right" w:pos="9356"/>
@@ -2857,7 +2857,7 @@
     </w:p>
     <w:p>
       <w:pPr>
-        <w:pStyle w:val="aff1"/>
+        <w:pStyle w:val="ac"/>
         <w:spacing w:before="0" w:after="0" w:line="288" w:lineRule="auto"/>
         <w:ind w:right="284"/>
         <w:contextualSpacing w:val="0"/>
@@ -2869,7 +2869,7 @@
     </w:p>
     <w:p>
       <w:pPr>
-        <w:pStyle w:val="aff1"/>
+        <w:pStyle w:val="ac"/>
         <w:spacing w:before="0" w:after="0" w:line="288" w:lineRule="auto"/>
         <w:ind w:right="284"/>
         <w:contextualSpacing w:val="0"/>
@@ -2878,7 +2878,7 @@
     </w:p>
     <w:p>
       <w:pPr>
-        <w:pStyle w:val="aff1"/>
+        <w:pStyle w:val="ac"/>
         <w:tabs>
           <w:tab w:val="clear" w:pos="9639"/>
           <w:tab w:val="left" w:pos="8364"/>
@@ -2998,7 +2998,7 @@
     </w:p>
     <w:p>
       <w:pPr>
-        <w:pStyle w:val="aff1"/>
+        <w:pStyle w:val="ac"/>
         <w:tabs>
           <w:tab w:val="clear" w:pos="9639"/>
         </w:tabs>
@@ -3010,7 +3010,7 @@
     </w:p>
     <w:p>
       <w:pPr>
-        <w:pStyle w:val="aff1"/>
+        <w:pStyle w:val="ac"/>
         <w:tabs>
           <w:tab w:val="clear" w:pos="9639"/>
         </w:tabs>
@@ -3025,7 +3025,7 @@
     </w:p>
     <w:p>
       <w:pPr>
-        <w:pStyle w:val="aff1"/>
+        <w:pStyle w:val="ac"/>
         <w:tabs>
           <w:tab w:val="clear" w:pos="9639"/>
         </w:tabs>
@@ -3067,7 +3067,7 @@
     </w:p>
     <w:p>
       <w:pPr>
-        <w:pStyle w:val="aff1"/>
+        <w:pStyle w:val="ac"/>
         <w:tabs>
           <w:tab w:val="clear" w:pos="9639"/>
         </w:tabs>
@@ -3088,7 +3088,7 @@
     </w:p>
     <w:p>
       <w:pPr>
-        <w:pStyle w:val="aff1"/>
+        <w:pStyle w:val="ac"/>
         <w:tabs>
           <w:tab w:val="clear" w:pos="9639"/>
         </w:tabs>
@@ -3135,7 +3135,7 @@
     </w:p>
     <w:p>
       <w:pPr>
-        <w:pStyle w:val="aff1"/>
+        <w:pStyle w:val="ac"/>
         <w:tabs>
           <w:tab w:val="clear" w:pos="9639"/>
         </w:tabs>
@@ -3204,7 +3204,7 @@
     </w:p>
     <w:p>
       <w:pPr>
-        <w:pStyle w:val="aff1"/>
+        <w:pStyle w:val="ac"/>
         <w:tabs>
           <w:tab w:val="clear" w:pos="9639"/>
         </w:tabs>
@@ -3279,7 +3279,7 @@
     </w:p>
     <w:p>
       <w:pPr>
-        <w:pStyle w:val="aff1"/>
+        <w:pStyle w:val="ac"/>
         <w:tabs>
           <w:tab w:val="clear" w:pos="9639"/>
         </w:tabs>
@@ -3318,13 +3318,13 @@
     </w:p>
     <w:p>
       <w:pPr>
-        <w:pStyle w:val="aff1"/>
+        <w:pStyle w:val="ac"/>
         <w:jc w:val="center"/>
       </w:pPr>
     </w:p>
     <w:p>
       <w:pPr>
-        <w:pStyle w:val="aff1"/>
+        <w:pStyle w:val="ac"/>
         <w:tabs>
           <w:tab w:val="clear" w:pos="4820"/>
           <w:tab w:val="clear" w:pos="9639"/>
@@ -3391,6 +3391,7 @@
         <w:t>доп.зп</w:t>
       </w:r>
       <w:proofErr w:type="spellEnd"/>
+      <w:proofErr w:type="gramEnd"/>
       <w:r>
         <w:rPr>
           <w:i/>
@@ -3402,14 +3403,7 @@
         <w:rPr>
           <w:i/>
         </w:rPr>
-        <w:t xml:space="preserve"> /</w:t>
-      </w:r>
-      <w:proofErr w:type="gramEnd"/>
-      <w:r>
-        <w:rPr>
-          <w:i/>
-        </w:rPr>
-        <w:t xml:space="preserve"> 100</w:t>
+        <w:t xml:space="preserve"> / 100</w:t>
       </w:r>
       <w:r>
         <w:tab/>
@@ -3423,7 +3417,7 @@
     </w:p>
     <w:p>
       <w:pPr>
-        <w:pStyle w:val="aff1"/>
+        <w:pStyle w:val="ac"/>
         <w:tabs>
           <w:tab w:val="clear" w:pos="4820"/>
           <w:tab w:val="clear" w:pos="9639"/>
@@ -3434,7 +3428,7 @@
     </w:p>
     <w:p>
       <w:pPr>
-        <w:pStyle w:val="aff1"/>
+        <w:pStyle w:val="ac"/>
         <w:tabs>
           <w:tab w:val="clear" w:pos="9639"/>
         </w:tabs>
@@ -3449,7 +3443,7 @@
     </w:p>
     <w:p>
       <w:pPr>
-        <w:pStyle w:val="aff1"/>
+        <w:pStyle w:val="ac"/>
         <w:tabs>
           <w:tab w:val="clear" w:pos="9639"/>
         </w:tabs>
@@ -3461,7 +3455,7 @@
     </w:p>
     <w:p>
       <w:pPr>
-        <w:pStyle w:val="aff1"/>
+        <w:pStyle w:val="ac"/>
         <w:tabs>
           <w:tab w:val="clear" w:pos="9639"/>
         </w:tabs>
@@ -4790,7 +4784,7 @@
     </w:p>
     <w:p>
       <w:pPr>
-        <w:pStyle w:val="aff1"/>
+        <w:pStyle w:val="ac"/>
         <w:tabs>
           <w:tab w:val="clear" w:pos="9639"/>
         </w:tabs>
@@ -4817,7 +4811,7 @@
     </w:p>
     <w:p>
       <w:pPr>
-        <w:pStyle w:val="aff1"/>
+        <w:pStyle w:val="ac"/>
         <w:tabs>
           <w:tab w:val="clear" w:pos="9639"/>
         </w:tabs>
@@ -4851,7 +4845,7 @@
     </w:p>
     <w:p>
       <w:pPr>
-        <w:pStyle w:val="aff1"/>
+        <w:pStyle w:val="ac"/>
         <w:tabs>
           <w:tab w:val="clear" w:pos="9639"/>
         </w:tabs>
@@ -4863,7 +4857,7 @@
     </w:p>
     <w:p>
       <w:pPr>
-        <w:pStyle w:val="aff1"/>
+        <w:pStyle w:val="ac"/>
         <w:tabs>
           <w:tab w:val="clear" w:pos="4820"/>
           <w:tab w:val="clear" w:pos="9639"/>
@@ -4878,10 +4872,10 @@
           <w:position w:val="-24"/>
         </w:rPr>
         <w:object w:dxaOrig="2500" w:dyaOrig="620">
-          <v:shape id="_x0000_i1027" type="#_x0000_t75" style="width:125.4pt;height:31.2pt" o:ole="">
+          <v:shape id="_x0000_i1027" type="#_x0000_t75" style="width:125.3pt;height:31.15pt" o:ole="">
             <v:imagedata r:id="rId12" o:title=""/>
           </v:shape>
-          <o:OLEObject Type="Embed" ProgID="Equation.3" ShapeID="_x0000_i1027" DrawAspect="Content" ObjectID="_1589222749" r:id="rId13"/>
+          <o:OLEObject Type="Embed" ProgID="Equation.3" ShapeID="_x0000_i1027" DrawAspect="Content" ObjectID="_1589303812" r:id="rId13"/>
         </w:object>
       </w:r>
       <w:r>
@@ -4891,7 +4885,7 @@
     </w:p>
     <w:p>
       <w:pPr>
-        <w:pStyle w:val="aff1"/>
+        <w:pStyle w:val="ac"/>
         <w:tabs>
           <w:tab w:val="clear" w:pos="9639"/>
         </w:tabs>
@@ -4903,7 +4897,7 @@
     </w:p>
     <w:p>
       <w:pPr>
-        <w:pStyle w:val="aff1"/>
+        <w:pStyle w:val="ac"/>
         <w:tabs>
           <w:tab w:val="clear" w:pos="4820"/>
           <w:tab w:val="clear" w:pos="9639"/>
@@ -4925,7 +4919,7 @@
     </w:p>
     <w:p>
       <w:pPr>
-        <w:pStyle w:val="aff1"/>
+        <w:pStyle w:val="ac"/>
         <w:tabs>
           <w:tab w:val="clear" w:pos="4820"/>
           <w:tab w:val="clear" w:pos="9639"/>
@@ -4968,7 +4962,7 @@
     </w:p>
     <w:p>
       <w:pPr>
-        <w:pStyle w:val="aff1"/>
+        <w:pStyle w:val="ac"/>
         <w:tabs>
           <w:tab w:val="clear" w:pos="4820"/>
           <w:tab w:val="clear" w:pos="9639"/>
@@ -5014,7 +5008,7 @@
     </w:p>
     <w:p>
       <w:pPr>
-        <w:pStyle w:val="aff1"/>
+        <w:pStyle w:val="ac"/>
         <w:tabs>
           <w:tab w:val="clear" w:pos="9639"/>
         </w:tabs>
@@ -5026,7 +5020,7 @@
     </w:p>
     <w:p>
       <w:pPr>
-        <w:pStyle w:val="aff1"/>
+        <w:pStyle w:val="ac"/>
         <w:tabs>
           <w:tab w:val="clear" w:pos="4820"/>
           <w:tab w:val="clear" w:pos="9639"/>
@@ -5041,10 +5035,10 @@
           <w:position w:val="-24"/>
         </w:rPr>
         <w:object w:dxaOrig="2200" w:dyaOrig="639">
-          <v:shape id="_x0000_i1028" type="#_x0000_t75" style="width:111pt;height:31.8pt" o:ole="">
+          <v:shape id="_x0000_i1028" type="#_x0000_t75" style="width:110.75pt;height:31.85pt" o:ole="">
             <v:imagedata r:id="rId14" o:title=""/>
           </v:shape>
-          <o:OLEObject Type="Embed" ProgID="Equation.3" ShapeID="_x0000_i1028" DrawAspect="Content" ObjectID="_1589222750" r:id="rId15"/>
+          <o:OLEObject Type="Embed" ProgID="Equation.3" ShapeID="_x0000_i1028" DrawAspect="Content" ObjectID="_1589303813" r:id="rId15"/>
         </w:object>
       </w:r>
       <w:r>
@@ -5062,7 +5056,7 @@
     </w:p>
     <w:p>
       <w:pPr>
-        <w:pStyle w:val="aff1"/>
+        <w:pStyle w:val="ac"/>
         <w:tabs>
           <w:tab w:val="clear" w:pos="9639"/>
         </w:tabs>
@@ -5074,16 +5068,11 @@
     </w:p>
     <w:p>
       <w:pPr>
-        <w:pStyle w:val="afff5"/>
+        <w:pStyle w:val="af5"/>
         <w:ind w:right="-1" w:firstLine="851"/>
       </w:pPr>
-      <w:proofErr w:type="gramStart"/>
-      <w:r>
-        <w:t>где</w:t>
-      </w:r>
-      <w:proofErr w:type="gramEnd"/>
-      <w:r>
-        <w:t xml:space="preserve"> </w:t>
+      <w:r>
+        <w:t xml:space="preserve">где </w:t>
       </w:r>
       <w:proofErr w:type="spellStart"/>
       <w:r>
@@ -5125,16 +5114,16 @@
           <w:position w:val="-10"/>
         </w:rPr>
         <w:object w:dxaOrig="180" w:dyaOrig="345">
-          <v:shape id="_x0000_i1029" type="#_x0000_t75" style="width:8.4pt;height:17.4pt" o:ole="" fillcolor="window">
+          <v:shape id="_x0000_i1029" type="#_x0000_t75" style="width:8.3pt;height:17.3pt" o:ole="" fillcolor="window">
             <v:imagedata r:id="rId16" o:title=""/>
           </v:shape>
-          <o:OLEObject Type="Embed" ProgID="Equation.3" ShapeID="_x0000_i1029" DrawAspect="Content" ObjectID="_1589222751" r:id="rId17"/>
+          <o:OLEObject Type="Embed" ProgID="Equation.3" ShapeID="_x0000_i1029" DrawAspect="Content" ObjectID="_1589303814" r:id="rId17"/>
         </w:object>
       </w:r>
     </w:p>
     <w:p>
       <w:pPr>
-        <w:pStyle w:val="afff5"/>
+        <w:pStyle w:val="af5"/>
         <w:ind w:right="-1" w:firstLine="1276"/>
       </w:pPr>
       <w:r>
@@ -5160,7 +5149,7 @@
     </w:p>
     <w:p>
       <w:pPr>
-        <w:pStyle w:val="afff5"/>
+        <w:pStyle w:val="af5"/>
         <w:ind w:right="-1" w:firstLine="1276"/>
       </w:pPr>
       <w:proofErr w:type="spellStart"/>
@@ -5193,7 +5182,7 @@
     </w:p>
     <w:p>
       <w:pPr>
-        <w:pStyle w:val="aff1"/>
+        <w:pStyle w:val="ac"/>
         <w:spacing w:before="0" w:after="0" w:line="288" w:lineRule="auto"/>
         <w:ind w:right="-1"/>
         <w:jc w:val="both"/>
@@ -5204,7 +5193,7 @@
     </w:p>
     <w:p>
       <w:pPr>
-        <w:pStyle w:val="aff1"/>
+        <w:pStyle w:val="ac"/>
         <w:spacing w:before="0" w:after="0" w:line="288" w:lineRule="auto"/>
         <w:ind w:right="-1"/>
         <w:contextualSpacing w:val="0"/>
@@ -5246,7 +5235,7 @@
     </w:p>
     <w:p>
       <w:pPr>
-        <w:pStyle w:val="aff1"/>
+        <w:pStyle w:val="ac"/>
         <w:spacing w:before="0" w:after="0" w:line="288" w:lineRule="auto"/>
         <w:ind w:right="-1"/>
         <w:contextualSpacing w:val="0"/>
@@ -5255,7 +5244,7 @@
     </w:p>
     <w:p>
       <w:pPr>
-        <w:pStyle w:val="aff1"/>
+        <w:pStyle w:val="ac"/>
         <w:tabs>
           <w:tab w:val="clear" w:pos="4820"/>
           <w:tab w:val="clear" w:pos="9639"/>
@@ -5269,10 +5258,10 @@
           <w:position w:val="-24"/>
         </w:rPr>
         <w:object w:dxaOrig="1620" w:dyaOrig="660">
-          <v:shape id="_x0000_i1030" type="#_x0000_t75" style="width:82.2pt;height:33pt" o:ole="">
+          <v:shape id="_x0000_i1030" type="#_x0000_t75" style="width:82.4pt;height:33.25pt" o:ole="">
             <v:imagedata r:id="rId18" o:title=""/>
           </v:shape>
-          <o:OLEObject Type="Embed" ProgID="Equation.3" ShapeID="_x0000_i1030" DrawAspect="Content" ObjectID="_1589222752" r:id="rId19"/>
+          <o:OLEObject Type="Embed" ProgID="Equation.3" ShapeID="_x0000_i1030" DrawAspect="Content" ObjectID="_1589303815" r:id="rId19"/>
         </w:object>
       </w:r>
       <w:r>
@@ -5285,7 +5274,7 @@
     </w:p>
     <w:p>
       <w:pPr>
-        <w:pStyle w:val="aff1"/>
+        <w:pStyle w:val="ac"/>
         <w:tabs>
           <w:tab w:val="clear" w:pos="4820"/>
           <w:tab w:val="clear" w:pos="9639"/>
@@ -5297,7 +5286,7 @@
     </w:p>
     <w:p>
       <w:pPr>
-        <w:pStyle w:val="afff5"/>
+        <w:pStyle w:val="af5"/>
         <w:ind w:right="-1" w:firstLine="851"/>
       </w:pPr>
       <w:r>
@@ -5331,7 +5320,7 @@
     </w:p>
     <w:p>
       <w:pPr>
-        <w:pStyle w:val="aff1"/>
+        <w:pStyle w:val="ac"/>
         <w:tabs>
           <w:tab w:val="clear" w:pos="4820"/>
           <w:tab w:val="clear" w:pos="9639"/>
@@ -5367,7 +5356,7 @@
     </w:p>
     <w:p>
       <w:pPr>
-        <w:pStyle w:val="aff1"/>
+        <w:pStyle w:val="ac"/>
         <w:tabs>
           <w:tab w:val="clear" w:pos="4820"/>
           <w:tab w:val="clear" w:pos="9639"/>
@@ -5379,7 +5368,7 @@
     </w:p>
     <w:p>
       <w:pPr>
-        <w:pStyle w:val="aff1"/>
+        <w:pStyle w:val="ac"/>
         <w:tabs>
           <w:tab w:val="clear" w:pos="4820"/>
           <w:tab w:val="clear" w:pos="9639"/>
@@ -5393,10 +5382,10 @@
           <w:position w:val="-24"/>
         </w:rPr>
         <w:object w:dxaOrig="1620" w:dyaOrig="660">
-          <v:shape id="_x0000_i1031" type="#_x0000_t75" style="width:82.2pt;height:33pt" o:ole="">
+          <v:shape id="_x0000_i1031" type="#_x0000_t75" style="width:82.4pt;height:33.25pt" o:ole="">
             <v:imagedata r:id="rId20" o:title=""/>
           </v:shape>
-          <o:OLEObject Type="Embed" ProgID="Equation.3" ShapeID="_x0000_i1031" DrawAspect="Content" ObjectID="_1589222753" r:id="rId21"/>
+          <o:OLEObject Type="Embed" ProgID="Equation.3" ShapeID="_x0000_i1031" DrawAspect="Content" ObjectID="_1589303816" r:id="rId21"/>
         </w:object>
       </w:r>
       <w:r>
@@ -5414,7 +5403,7 @@
     </w:p>
     <w:p>
       <w:pPr>
-        <w:pStyle w:val="aff1"/>
+        <w:pStyle w:val="ac"/>
         <w:tabs>
           <w:tab w:val="clear" w:pos="4820"/>
           <w:tab w:val="clear" w:pos="9639"/>
@@ -5426,7 +5415,7 @@
     </w:p>
     <w:p>
       <w:pPr>
-        <w:pStyle w:val="aff1"/>
+        <w:pStyle w:val="ac"/>
         <w:tabs>
           <w:tab w:val="clear" w:pos="9639"/>
           <w:tab w:val="right" w:pos="9781"/>
@@ -5461,7 +5450,7 @@
     </w:p>
     <w:p>
       <w:pPr>
-        <w:pStyle w:val="aff1"/>
+        <w:pStyle w:val="ac"/>
         <w:tabs>
           <w:tab w:val="clear" w:pos="4820"/>
           <w:tab w:val="clear" w:pos="9639"/>
@@ -5495,7 +5484,7 @@
     </w:p>
     <w:p>
       <w:pPr>
-        <w:pStyle w:val="aff1"/>
+        <w:pStyle w:val="ac"/>
         <w:tabs>
           <w:tab w:val="clear" w:pos="4820"/>
           <w:tab w:val="clear" w:pos="9639"/>
@@ -5508,7 +5497,7 @@
     </w:p>
     <w:p>
       <w:pPr>
-        <w:pStyle w:val="aff1"/>
+        <w:pStyle w:val="ac"/>
         <w:tabs>
           <w:tab w:val="clear" w:pos="4820"/>
           <w:tab w:val="clear" w:pos="9639"/>
@@ -5522,10 +5511,10 @@
           <w:position w:val="-14"/>
         </w:rPr>
         <w:object w:dxaOrig="6720" w:dyaOrig="380">
-          <v:shape id="_x0000_i1032" type="#_x0000_t75" style="width:336.6pt;height:18pt" o:ole="">
+          <v:shape id="_x0000_i1032" type="#_x0000_t75" style="width:336.45pt;height:18pt" o:ole="">
             <v:imagedata r:id="rId22" o:title=""/>
           </v:shape>
-          <o:OLEObject Type="Embed" ProgID="Equation.3" ShapeID="_x0000_i1032" DrawAspect="Content" ObjectID="_1589222754" r:id="rId23"/>
+          <o:OLEObject Type="Embed" ProgID="Equation.3" ShapeID="_x0000_i1032" DrawAspect="Content" ObjectID="_1589303817" r:id="rId23"/>
         </w:object>
       </w:r>
       <w:r>
@@ -5543,7 +5532,7 @@
     </w:p>
     <w:p>
       <w:pPr>
-        <w:pStyle w:val="aff1"/>
+        <w:pStyle w:val="ac"/>
         <w:tabs>
           <w:tab w:val="clear" w:pos="4820"/>
           <w:tab w:val="clear" w:pos="9639"/>
@@ -5556,7 +5545,7 @@
     </w:p>
     <w:p>
       <w:pPr>
-        <w:pStyle w:val="aff1"/>
+        <w:pStyle w:val="ac"/>
         <w:tabs>
           <w:tab w:val="clear" w:pos="4820"/>
           <w:tab w:val="clear" w:pos="9639"/>
@@ -5602,7 +5591,7 @@
     </w:p>
     <w:p>
       <w:pPr>
-        <w:pStyle w:val="aff1"/>
+        <w:pStyle w:val="ac"/>
         <w:tabs>
           <w:tab w:val="clear" w:pos="4820"/>
           <w:tab w:val="clear" w:pos="9639"/>
@@ -5616,10 +5605,10 @@
           <w:position w:val="-24"/>
         </w:rPr>
         <w:object w:dxaOrig="2840" w:dyaOrig="639">
-          <v:shape id="_x0000_i1033" type="#_x0000_t75" style="width:142.8pt;height:31.8pt" o:ole="">
+          <v:shape id="_x0000_i1033" type="#_x0000_t75" style="width:142.6pt;height:31.85pt" o:ole="">
             <v:imagedata r:id="rId24" o:title=""/>
           </v:shape>
-          <o:OLEObject Type="Embed" ProgID="Equation.3" ShapeID="_x0000_i1033" DrawAspect="Content" ObjectID="_1589222755" r:id="rId25"/>
+          <o:OLEObject Type="Embed" ProgID="Equation.3" ShapeID="_x0000_i1033" DrawAspect="Content" ObjectID="_1589303818" r:id="rId25"/>
         </w:object>
       </w:r>
       <w:r>
@@ -5634,7 +5623,7 @@
     </w:p>
     <w:p>
       <w:pPr>
-        <w:pStyle w:val="aff1"/>
+        <w:pStyle w:val="ac"/>
         <w:tabs>
           <w:tab w:val="clear" w:pos="9639"/>
           <w:tab w:val="right" w:pos="9781"/>
@@ -5671,7 +5660,7 @@
     </w:p>
     <w:p>
       <w:pPr>
-        <w:pStyle w:val="aff1"/>
+        <w:pStyle w:val="ac"/>
         <w:tabs>
           <w:tab w:val="clear" w:pos="9639"/>
           <w:tab w:val="right" w:pos="9781"/>
@@ -5715,7 +5704,7 @@
     </w:p>
     <w:p>
       <w:pPr>
-        <w:pStyle w:val="aff1"/>
+        <w:pStyle w:val="ac"/>
         <w:tabs>
           <w:tab w:val="clear" w:pos="9639"/>
           <w:tab w:val="right" w:pos="9781"/>
@@ -5752,7 +5741,7 @@
     </w:p>
     <w:p>
       <w:pPr>
-        <w:pStyle w:val="aff1"/>
+        <w:pStyle w:val="ac"/>
         <w:tabs>
           <w:tab w:val="clear" w:pos="9639"/>
           <w:tab w:val="right" w:pos="9781"/>
@@ -5765,7 +5754,7 @@
     </w:p>
     <w:p>
       <w:pPr>
-        <w:pStyle w:val="aff2"/>
+        <w:pStyle w:val="ad"/>
         <w:tabs>
           <w:tab w:val="clear" w:pos="4820"/>
           <w:tab w:val="clear" w:pos="10206"/>
@@ -5779,10 +5768,10 @@
           <w:position w:val="-24"/>
         </w:rPr>
         <w:object w:dxaOrig="2960" w:dyaOrig="639">
-          <v:shape id="_x0000_i1034" type="#_x0000_t75" style="width:147.6pt;height:31.8pt" o:ole="">
+          <v:shape id="_x0000_i1034" type="#_x0000_t75" style="width:147.45pt;height:31.85pt" o:ole="">
             <v:imagedata r:id="rId26" o:title=""/>
           </v:shape>
-          <o:OLEObject Type="Embed" ProgID="Equation.3" ShapeID="_x0000_i1034" DrawAspect="Content" ObjectID="_1589222756" r:id="rId27"/>
+          <o:OLEObject Type="Embed" ProgID="Equation.3" ShapeID="_x0000_i1034" DrawAspect="Content" ObjectID="_1589303819" r:id="rId27"/>
         </w:object>
       </w:r>
       <w:r>
@@ -5795,7 +5784,7 @@
     </w:p>
     <w:p>
       <w:pPr>
-        <w:pStyle w:val="aff1"/>
+        <w:pStyle w:val="ac"/>
         <w:tabs>
           <w:tab w:val="clear" w:pos="9639"/>
           <w:tab w:val="right" w:pos="9781"/>
@@ -5808,7 +5797,7 @@
     </w:p>
     <w:p>
       <w:pPr>
-        <w:pStyle w:val="aff1"/>
+        <w:pStyle w:val="ac"/>
         <w:tabs>
           <w:tab w:val="clear" w:pos="9639"/>
           <w:tab w:val="right" w:pos="9781"/>
@@ -5842,7 +5831,7 @@
     </w:p>
     <w:p>
       <w:pPr>
-        <w:pStyle w:val="aff1"/>
+        <w:pStyle w:val="ac"/>
         <w:tabs>
           <w:tab w:val="clear" w:pos="4820"/>
           <w:tab w:val="clear" w:pos="9639"/>
@@ -5858,7 +5847,7 @@
     </w:p>
     <w:p>
       <w:pPr>
-        <w:pStyle w:val="aff1"/>
+        <w:pStyle w:val="ac"/>
         <w:tabs>
           <w:tab w:val="clear" w:pos="9639"/>
           <w:tab w:val="right" w:pos="9781"/>
@@ -5907,7 +5896,7 @@
     </w:p>
     <w:p>
       <w:pPr>
-        <w:pStyle w:val="aff1"/>
+        <w:pStyle w:val="ac"/>
         <w:tabs>
           <w:tab w:val="clear" w:pos="9639"/>
           <w:tab w:val="right" w:pos="9781"/>
@@ -5920,7 +5909,7 @@
     </w:p>
     <w:p>
       <w:pPr>
-        <w:pStyle w:val="aff2"/>
+        <w:pStyle w:val="ad"/>
         <w:tabs>
           <w:tab w:val="clear" w:pos="4820"/>
           <w:tab w:val="clear" w:pos="10206"/>
@@ -5934,10 +5923,10 @@
           <w:position w:val="-14"/>
         </w:rPr>
         <w:object w:dxaOrig="3300" w:dyaOrig="380">
-          <v:shape id="_x0000_i1035" type="#_x0000_t75" style="width:163.8pt;height:18pt" o:ole="">
+          <v:shape id="_x0000_i1035" type="#_x0000_t75" style="width:164.1pt;height:18pt" o:ole="">
             <v:imagedata r:id="rId28" o:title=""/>
           </v:shape>
-          <o:OLEObject Type="Embed" ProgID="Equation.3" ShapeID="_x0000_i1035" DrawAspect="Content" ObjectID="_1589222757" r:id="rId29"/>
+          <o:OLEObject Type="Embed" ProgID="Equation.3" ShapeID="_x0000_i1035" DrawAspect="Content" ObjectID="_1589303820" r:id="rId29"/>
         </w:object>
       </w:r>
       <w:r>
@@ -5949,7 +5938,7 @@
     </w:p>
     <w:p>
       <w:pPr>
-        <w:pStyle w:val="aff2"/>
+        <w:pStyle w:val="ad"/>
         <w:tabs>
           <w:tab w:val="clear" w:pos="4820"/>
           <w:tab w:val="clear" w:pos="10206"/>
@@ -5961,7 +5950,7 @@
     </w:p>
     <w:p>
       <w:pPr>
-        <w:pStyle w:val="aff2"/>
+        <w:pStyle w:val="ad"/>
         <w:tabs>
           <w:tab w:val="clear" w:pos="4820"/>
           <w:tab w:val="clear" w:pos="10206"/>
@@ -5980,7 +5969,7 @@
     </w:p>
     <w:p>
       <w:pPr>
-        <w:pStyle w:val="aff2"/>
+        <w:pStyle w:val="ad"/>
         <w:tabs>
           <w:tab w:val="clear" w:pos="4820"/>
           <w:tab w:val="clear" w:pos="10206"/>
@@ -9290,7 +9279,7 @@
     </w:p>
     <w:p>
       <w:pPr>
-        <w:pStyle w:val="aff2"/>
+        <w:pStyle w:val="ad"/>
         <w:tabs>
           <w:tab w:val="clear" w:pos="4820"/>
           <w:tab w:val="clear" w:pos="10206"/>
@@ -9315,7 +9304,7 @@
     </w:p>
     <w:p>
       <w:pPr>
-        <w:pStyle w:val="20"/>
+        <w:pStyle w:val="Heading2"/>
         <w:spacing w:before="780" w:after="780"/>
         <w:ind w:firstLine="851"/>
       </w:pPr>
@@ -9331,7 +9320,7 @@
     </w:p>
     <w:p>
       <w:pPr>
-        <w:pStyle w:val="aff2"/>
+        <w:pStyle w:val="ad"/>
         <w:ind w:right="-1"/>
       </w:pPr>
       <w:r>
@@ -9346,7 +9335,7 @@
     </w:p>
     <w:p>
       <w:pPr>
-        <w:pStyle w:val="aff2"/>
+        <w:pStyle w:val="ad"/>
         <w:ind w:right="-1"/>
       </w:pPr>
       <w:r>
@@ -9361,13 +9350,13 @@
     </w:p>
     <w:p>
       <w:pPr>
-        <w:pStyle w:val="aff2"/>
+        <w:pStyle w:val="ad"/>
         <w:ind w:right="284"/>
       </w:pPr>
     </w:p>
     <w:p>
       <w:pPr>
-        <w:pStyle w:val="aff2"/>
+        <w:pStyle w:val="ad"/>
         <w:tabs>
           <w:tab w:val="clear" w:pos="4820"/>
           <w:tab w:val="clear" w:pos="10206"/>
@@ -9381,10 +9370,10 @@
           <w:position w:val="-24"/>
         </w:rPr>
         <w:object w:dxaOrig="1340" w:dyaOrig="620">
-          <v:shape id="_x0000_i1036" type="#_x0000_t75" style="width:67.2pt;height:31.2pt" o:ole="">
+          <v:shape id="_x0000_i1036" type="#_x0000_t75" style="width:67.15pt;height:31.15pt" o:ole="">
             <v:imagedata r:id="rId30" o:title=""/>
           </v:shape>
-          <o:OLEObject Type="Embed" ProgID="Equation.3" ShapeID="_x0000_i1036" DrawAspect="Content" ObjectID="_1589222758" r:id="rId31"/>
+          <o:OLEObject Type="Embed" ProgID="Equation.3" ShapeID="_x0000_i1036" DrawAspect="Content" ObjectID="_1589303821" r:id="rId31"/>
         </w:object>
       </w:r>
       <w:r>
@@ -9405,13 +9394,13 @@
     </w:p>
     <w:p>
       <w:pPr>
-        <w:pStyle w:val="aff2"/>
+        <w:pStyle w:val="ad"/>
         <w:ind w:right="284"/>
       </w:pPr>
     </w:p>
     <w:p>
       <w:pPr>
-        <w:pStyle w:val="aff2"/>
+        <w:pStyle w:val="ad"/>
         <w:ind w:right="284"/>
       </w:pPr>
       <w:r>
@@ -9442,7 +9431,7 @@
     </w:p>
     <w:p>
       <w:pPr>
-        <w:pStyle w:val="aff2"/>
+        <w:pStyle w:val="ad"/>
         <w:ind w:right="-1"/>
       </w:pPr>
       <w:r>
@@ -9469,7 +9458,7 @@
     </w:p>
     <w:p>
       <w:pPr>
-        <w:pStyle w:val="aff2"/>
+        <w:pStyle w:val="ad"/>
         <w:ind w:right="-1"/>
       </w:pPr>
       <w:r>
@@ -9490,7 +9479,7 @@
     </w:p>
     <w:p>
       <w:pPr>
-        <w:pStyle w:val="aff2"/>
+        <w:pStyle w:val="ad"/>
         <w:tabs>
           <w:tab w:val="clear" w:pos="4820"/>
           <w:tab w:val="clear" w:pos="10206"/>
@@ -9504,10 +9493,10 @@
           <w:position w:val="-12"/>
         </w:rPr>
         <w:object w:dxaOrig="1320" w:dyaOrig="360">
-          <v:shape id="_x0000_i1037" type="#_x0000_t75" style="width:64.8pt;height:18pt" o:ole="">
+          <v:shape id="_x0000_i1037" type="#_x0000_t75" style="width:65.1pt;height:18pt" o:ole="">
             <v:imagedata r:id="rId32" o:title=""/>
           </v:shape>
-          <o:OLEObject Type="Embed" ProgID="Equation.3" ShapeID="_x0000_i1037" DrawAspect="Content" ObjectID="_1589222759" r:id="rId33"/>
+          <o:OLEObject Type="Embed" ProgID="Equation.3" ShapeID="_x0000_i1037" DrawAspect="Content" ObjectID="_1589303822" r:id="rId33"/>
         </w:object>
       </w:r>
       <w:r>
@@ -9522,13 +9511,13 @@
     </w:p>
     <w:p>
       <w:pPr>
-        <w:pStyle w:val="aff2"/>
+        <w:pStyle w:val="ad"/>
         <w:ind w:right="284"/>
       </w:pPr>
     </w:p>
     <w:p>
       <w:pPr>
-        <w:pStyle w:val="aff2"/>
+        <w:pStyle w:val="ad"/>
         <w:ind w:right="284"/>
       </w:pPr>
       <w:r>
@@ -9569,7 +9558,7 @@
     </w:p>
     <w:p>
       <w:pPr>
-        <w:pStyle w:val="aff2"/>
+        <w:pStyle w:val="ad"/>
         <w:ind w:right="284" w:firstLine="1276"/>
       </w:pPr>
       <w:r>
@@ -9596,7 +9585,7 @@
     </w:p>
     <w:p>
       <w:pPr>
-        <w:pStyle w:val="aff2"/>
+        <w:pStyle w:val="ad"/>
         <w:ind w:right="-1"/>
       </w:pPr>
       <w:r>
@@ -9623,14 +9612,14 @@
     </w:p>
     <w:p>
       <w:pPr>
-        <w:pStyle w:val="aff2"/>
+        <w:pStyle w:val="ad"/>
         <w:ind w:right="284"/>
         <w:jc w:val="left"/>
       </w:pPr>
     </w:p>
     <w:p>
       <w:pPr>
-        <w:pStyle w:val="aff2"/>
+        <w:pStyle w:val="ad"/>
         <w:tabs>
           <w:tab w:val="clear" w:pos="4820"/>
           <w:tab w:val="clear" w:pos="10206"/>
@@ -9644,10 +9633,10 @@
           <w:position w:val="-12"/>
         </w:rPr>
         <w:object w:dxaOrig="2079" w:dyaOrig="360">
-          <v:shape id="_x0000_i1038" type="#_x0000_t75" style="width:104.4pt;height:18pt" o:ole="">
+          <v:shape id="_x0000_i1038" type="#_x0000_t75" style="width:104.55pt;height:18pt" o:ole="">
             <v:imagedata r:id="rId34" o:title=""/>
           </v:shape>
-          <o:OLEObject Type="Embed" ProgID="Equation.3" ShapeID="_x0000_i1038" DrawAspect="Content" ObjectID="_1589222760" r:id="rId35"/>
+          <o:OLEObject Type="Embed" ProgID="Equation.3" ShapeID="_x0000_i1038" DrawAspect="Content" ObjectID="_1589303823" r:id="rId35"/>
         </w:object>
       </w:r>
       <w:r>
@@ -9660,7 +9649,7 @@
     </w:p>
     <w:p>
       <w:pPr>
-        <w:pStyle w:val="aff2"/>
+        <w:pStyle w:val="ad"/>
         <w:tabs>
           <w:tab w:val="clear" w:pos="4820"/>
           <w:tab w:val="clear" w:pos="10206"/>
@@ -9671,7 +9660,7 @@
     </w:p>
     <w:p>
       <w:pPr>
-        <w:pStyle w:val="aff2"/>
+        <w:pStyle w:val="ad"/>
         <w:ind w:right="284"/>
       </w:pPr>
       <w:r>
@@ -9712,7 +9701,7 @@
     </w:p>
     <w:p>
       <w:pPr>
-        <w:pStyle w:val="aff2"/>
+        <w:pStyle w:val="ad"/>
         <w:ind w:right="284" w:firstLine="1276"/>
       </w:pPr>
       <w:r>
@@ -9739,7 +9728,7 @@
     </w:p>
     <w:p>
       <w:pPr>
-        <w:pStyle w:val="aff2"/>
+        <w:pStyle w:val="ad"/>
         <w:ind w:right="284"/>
       </w:pPr>
       <w:r>
@@ -9754,13 +9743,13 @@
     </w:p>
     <w:p>
       <w:pPr>
-        <w:pStyle w:val="aff2"/>
+        <w:pStyle w:val="ad"/>
         <w:ind w:right="284"/>
       </w:pPr>
     </w:p>
     <w:p>
       <w:pPr>
-        <w:pStyle w:val="aff2"/>
+        <w:pStyle w:val="ad"/>
         <w:tabs>
           <w:tab w:val="clear" w:pos="4820"/>
           <w:tab w:val="clear" w:pos="10206"/>
@@ -9775,10 +9764,10 @@
           <w:position w:val="-12"/>
         </w:rPr>
         <w:object w:dxaOrig="2380" w:dyaOrig="360">
-          <v:shape id="_x0000_i1039" type="#_x0000_t75" style="width:118.8pt;height:18pt" o:ole="">
+          <v:shape id="_x0000_i1039" type="#_x0000_t75" style="width:119.1pt;height:18pt" o:ole="">
             <v:imagedata r:id="rId36" o:title=""/>
           </v:shape>
-          <o:OLEObject Type="Embed" ProgID="Equation.3" ShapeID="_x0000_i1039" DrawAspect="Content" ObjectID="_1589222761" r:id="rId37"/>
+          <o:OLEObject Type="Embed" ProgID="Equation.3" ShapeID="_x0000_i1039" DrawAspect="Content" ObjectID="_1589303824" r:id="rId37"/>
         </w:object>
       </w:r>
       <w:r>
@@ -9788,13 +9777,13 @@
     </w:p>
     <w:p>
       <w:pPr>
-        <w:pStyle w:val="aff2"/>
+        <w:pStyle w:val="ad"/>
         <w:ind w:right="284"/>
       </w:pPr>
     </w:p>
     <w:p>
       <w:pPr>
-        <w:pStyle w:val="aff2"/>
+        <w:pStyle w:val="ad"/>
         <w:ind w:right="284"/>
       </w:pPr>
       <w:r>
@@ -9835,7 +9824,7 @@
     </w:p>
     <w:p>
       <w:pPr>
-        <w:pStyle w:val="aff2"/>
+        <w:pStyle w:val="ad"/>
         <w:ind w:right="-1" w:firstLine="1276"/>
       </w:pPr>
       <w:r>
@@ -9856,7 +9845,7 @@
     </w:p>
     <w:p>
       <w:pPr>
-        <w:pStyle w:val="aff2"/>
+        <w:pStyle w:val="ad"/>
         <w:ind w:right="-1"/>
       </w:pPr>
       <w:r>
@@ -9898,13 +9887,13 @@
     </w:p>
     <w:p>
       <w:pPr>
-        <w:pStyle w:val="aff2"/>
+        <w:pStyle w:val="ad"/>
         <w:ind w:right="284"/>
       </w:pPr>
     </w:p>
     <w:p>
       <w:pPr>
-        <w:pStyle w:val="aff2"/>
+        <w:pStyle w:val="ad"/>
         <w:tabs>
           <w:tab w:val="clear" w:pos="4820"/>
           <w:tab w:val="clear" w:pos="10206"/>
@@ -9918,10 +9907,10 @@
           <w:position w:val="-28"/>
         </w:rPr>
         <w:object w:dxaOrig="1880" w:dyaOrig="680">
-          <v:shape id="_x0000_i1040" type="#_x0000_t75" style="width:94.2pt;height:33pt" o:ole="">
+          <v:shape id="_x0000_i1040" type="#_x0000_t75" style="width:94.15pt;height:33.25pt" o:ole="">
             <v:imagedata r:id="rId38" o:title=""/>
           </v:shape>
-          <o:OLEObject Type="Embed" ProgID="Equation.3" ShapeID="_x0000_i1040" DrawAspect="Content" ObjectID="_1589222762" r:id="rId39"/>
+          <o:OLEObject Type="Embed" ProgID="Equation.3" ShapeID="_x0000_i1040" DrawAspect="Content" ObjectID="_1589303825" r:id="rId39"/>
         </w:object>
       </w:r>
       <w:r>
@@ -9934,13 +9923,13 @@
     </w:p>
     <w:p>
       <w:pPr>
-        <w:pStyle w:val="aff2"/>
+        <w:pStyle w:val="ad"/>
         <w:ind w:right="284"/>
       </w:pPr>
     </w:p>
     <w:p>
       <w:pPr>
-        <w:pStyle w:val="aff2"/>
+        <w:pStyle w:val="ad"/>
         <w:ind w:right="284"/>
       </w:pPr>
       <w:r>
@@ -9970,7 +9959,7 @@
     </w:p>
     <w:p>
       <w:pPr>
-        <w:pStyle w:val="aff2"/>
+        <w:pStyle w:val="ad"/>
         <w:ind w:right="284" w:firstLine="1276"/>
       </w:pPr>
       <w:proofErr w:type="spellStart"/>
@@ -9994,7 +9983,7 @@
     </w:p>
     <w:p>
       <w:pPr>
-        <w:pStyle w:val="aff2"/>
+        <w:pStyle w:val="ad"/>
         <w:ind w:right="284"/>
       </w:pPr>
       <w:r>
@@ -10016,7 +10005,7 @@
     </w:p>
     <w:p>
       <w:pPr>
-        <w:pStyle w:val="aff2"/>
+        <w:pStyle w:val="ad"/>
         <w:ind w:right="284"/>
         <w:jc w:val="center"/>
       </w:pPr>
@@ -11523,7 +11512,7 @@
     </w:p>
     <w:p>
       <w:pPr>
-        <w:pStyle w:val="aff2"/>
+        <w:pStyle w:val="ad"/>
         <w:ind w:right="-1"/>
       </w:pPr>
       <w:r>
@@ -11533,7 +11522,7 @@
     </w:p>
     <w:p>
       <w:pPr>
-        <w:pStyle w:val="aff2"/>
+        <w:pStyle w:val="ad"/>
         <w:ind w:right="-1"/>
       </w:pPr>
       <w:r>
@@ -11554,7 +11543,7 @@
     </w:p>
     <w:p>
       <w:pPr>
-        <w:pStyle w:val="aff2"/>
+        <w:pStyle w:val="ad"/>
         <w:ind w:right="-1"/>
       </w:pPr>
       <w:r>
@@ -11572,7 +11561,7 @@
     </w:p>
     <w:p>
       <w:pPr>
-        <w:pStyle w:val="aff2"/>
+        <w:pStyle w:val="ad"/>
         <w:ind w:right="-1"/>
       </w:pPr>
       <w:r>
@@ -11599,7 +11588,7 @@
     </w:p>
     <w:p>
       <w:pPr>
-        <w:pStyle w:val="aff2"/>
+        <w:pStyle w:val="ad"/>
         <w:ind w:right="-1"/>
       </w:pPr>
       <w:r>
@@ -11609,16 +11598,10 @@
         <w:t xml:space="preserve">чику чистую прибыль в размере </w:t>
       </w:r>
       <w:r>
-        <w:t>361,14</w:t>
-      </w:r>
-      <w:r>
-        <w:t xml:space="preserve"> бел. </w:t>
+        <w:t>/</w:t>
       </w:r>
       <w:bookmarkStart w:id="13" w:name="_GoBack"/>
       <w:bookmarkEnd w:id="13"/>
-      <w:r>
-        <w:t>руб.</w:t>
-      </w:r>
       <w:r>
         <w:t xml:space="preserve"> Можно сделать вывод о быстрой окупаемости продукта и его конкурентоспособности за счет современного пользовательского интерфейса и использования новейших технологий, т.е. разработка данного продукта приведёт к положительному экономическому эффекту.</w:t>
       </w:r>
@@ -11644,7 +11627,7 @@
 </file>
 
 <file path=word/endnotes.xml><?xml version="1.0" encoding="utf-8"?>
-<w:endnotes xmlns:wpc="http://schemas.microsoft.com/office/word/2010/wordprocessingCanvas" xmlns:mc="http://schemas.openxmlformats.org/markup-compatibility/2006" xmlns:o="urn:schemas-microsoft-com:office:office" xmlns:r="http://schemas.openxmlformats.org/officeDocument/2006/relationships" xmlns:m="http://schemas.openxmlformats.org/officeDocument/2006/math" xmlns:v="urn:schemas-microsoft-com:vml" xmlns:wp14="http://schemas.microsoft.com/office/word/2010/wordprocessingDrawing" xmlns:wp="http://schemas.openxmlformats.org/drawingml/2006/wordprocessingDrawing" xmlns:w10="urn:schemas-microsoft-com:office:word" xmlns:w="http://schemas.openxmlformats.org/wordprocessingml/2006/main" xmlns:w14="http://schemas.microsoft.com/office/word/2010/wordml" xmlns:w15="http://schemas.microsoft.com/office/word/2012/wordml" xmlns:wpg="http://schemas.microsoft.com/office/word/2010/wordprocessingGroup" xmlns:wpi="http://schemas.microsoft.com/office/word/2010/wordprocessingInk" xmlns:wne="http://schemas.microsoft.com/office/word/2006/wordml" xmlns:wps="http://schemas.microsoft.com/office/word/2010/wordprocessingShape" mc:Ignorable="w14 w15 wp14">
+<w:endnotes xmlns:wpc="http://schemas.microsoft.com/office/word/2010/wordprocessingCanvas" xmlns:cx="http://schemas.microsoft.com/office/drawing/2014/chartex" xmlns:cx1="http://schemas.microsoft.com/office/drawing/2015/9/8/chartex" xmlns:cx2="http://schemas.microsoft.com/office/drawing/2015/10/21/chartex" xmlns:cx3="http://schemas.microsoft.com/office/drawing/2016/5/9/chartex" xmlns:cx4="http://schemas.microsoft.com/office/drawing/2016/5/10/chartex" xmlns:cx5="http://schemas.microsoft.com/office/drawing/2016/5/11/chartex" xmlns:cx6="http://schemas.microsoft.com/office/drawing/2016/5/12/chartex" xmlns:cx7="http://schemas.microsoft.com/office/drawing/2016/5/13/chartex" xmlns:cx8="http://schemas.microsoft.com/office/drawing/2016/5/14/chartex" xmlns:mc="http://schemas.openxmlformats.org/markup-compatibility/2006" xmlns:aink="http://schemas.microsoft.com/office/drawing/2016/ink" xmlns:am3d="http://schemas.microsoft.com/office/drawing/2017/model3d" xmlns:o="urn:schemas-microsoft-com:office:office" xmlns:r="http://schemas.openxmlformats.org/officeDocument/2006/relationships" xmlns:m="http://schemas.openxmlformats.org/officeDocument/2006/math" xmlns:v="urn:schemas-microsoft-com:vml" xmlns:wp14="http://schemas.microsoft.com/office/word/2010/wordprocessingDrawing" xmlns:wp="http://schemas.openxmlformats.org/drawingml/2006/wordprocessingDrawing" xmlns:w10="urn:schemas-microsoft-com:office:word" xmlns:w="http://schemas.openxmlformats.org/wordprocessingml/2006/main" xmlns:w14="http://schemas.microsoft.com/office/word/2010/wordml" xmlns:w15="http://schemas.microsoft.com/office/word/2012/wordml" xmlns:w16cid="http://schemas.microsoft.com/office/word/2016/wordml/cid" xmlns:w16se="http://schemas.microsoft.com/office/word/2015/wordml/symex" xmlns:wpg="http://schemas.microsoft.com/office/word/2010/wordprocessingGroup" xmlns:wpi="http://schemas.microsoft.com/office/word/2010/wordprocessingInk" xmlns:wne="http://schemas.microsoft.com/office/word/2006/wordml" xmlns:wps="http://schemas.microsoft.com/office/word/2010/wordprocessingShape" mc:Ignorable="w14 w15 w16se w16cid wp14">
   <w:endnote w:type="separator" w:id="-1">
     <w:p>
       <w:pPr>
@@ -11669,10 +11652,10 @@
 </file>
 
 <file path=word/footer1.xml><?xml version="1.0" encoding="utf-8"?>
-<w:ftr xmlns:wpc="http://schemas.microsoft.com/office/word/2010/wordprocessingCanvas" xmlns:mc="http://schemas.openxmlformats.org/markup-compatibility/2006" xmlns:o="urn:schemas-microsoft-com:office:office" xmlns:r="http://schemas.openxmlformats.org/officeDocument/2006/relationships" xmlns:m="http://schemas.openxmlformats.org/officeDocument/2006/math" xmlns:v="urn:schemas-microsoft-com:vml" xmlns:wp14="http://schemas.microsoft.com/office/word/2010/wordprocessingDrawing" xmlns:wp="http://schemas.openxmlformats.org/drawingml/2006/wordprocessingDrawing" xmlns:w10="urn:schemas-microsoft-com:office:word" xmlns:w="http://schemas.openxmlformats.org/wordprocessingml/2006/main" xmlns:w14="http://schemas.microsoft.com/office/word/2010/wordml" xmlns:w15="http://schemas.microsoft.com/office/word/2012/wordml" xmlns:wpg="http://schemas.microsoft.com/office/word/2010/wordprocessingGroup" xmlns:wpi="http://schemas.microsoft.com/office/word/2010/wordprocessingInk" xmlns:wne="http://schemas.microsoft.com/office/word/2006/wordml" xmlns:wps="http://schemas.microsoft.com/office/word/2010/wordprocessingShape" mc:Ignorable="w14 w15 wp14">
+<w:ftr xmlns:wpc="http://schemas.microsoft.com/office/word/2010/wordprocessingCanvas" xmlns:cx="http://schemas.microsoft.com/office/drawing/2014/chartex" xmlns:cx1="http://schemas.microsoft.com/office/drawing/2015/9/8/chartex" xmlns:cx2="http://schemas.microsoft.com/office/drawing/2015/10/21/chartex" xmlns:cx3="http://schemas.microsoft.com/office/drawing/2016/5/9/chartex" xmlns:cx4="http://schemas.microsoft.com/office/drawing/2016/5/10/chartex" xmlns:cx5="http://schemas.microsoft.com/office/drawing/2016/5/11/chartex" xmlns:cx6="http://schemas.microsoft.com/office/drawing/2016/5/12/chartex" xmlns:cx7="http://schemas.microsoft.com/office/drawing/2016/5/13/chartex" xmlns:cx8="http://schemas.microsoft.com/office/drawing/2016/5/14/chartex" xmlns:mc="http://schemas.openxmlformats.org/markup-compatibility/2006" xmlns:aink="http://schemas.microsoft.com/office/drawing/2016/ink" xmlns:am3d="http://schemas.microsoft.com/office/drawing/2017/model3d" xmlns:o="urn:schemas-microsoft-com:office:office" xmlns:r="http://schemas.openxmlformats.org/officeDocument/2006/relationships" xmlns:m="http://schemas.openxmlformats.org/officeDocument/2006/math" xmlns:v="urn:schemas-microsoft-com:vml" xmlns:wp14="http://schemas.microsoft.com/office/word/2010/wordprocessingDrawing" xmlns:wp="http://schemas.openxmlformats.org/drawingml/2006/wordprocessingDrawing" xmlns:w10="urn:schemas-microsoft-com:office:word" xmlns:w="http://schemas.openxmlformats.org/wordprocessingml/2006/main" xmlns:w14="http://schemas.microsoft.com/office/word/2010/wordml" xmlns:w15="http://schemas.microsoft.com/office/word/2012/wordml" xmlns:w16cid="http://schemas.microsoft.com/office/word/2016/wordml/cid" xmlns:w16se="http://schemas.microsoft.com/office/word/2015/wordml/symex" xmlns:wpg="http://schemas.microsoft.com/office/word/2010/wordprocessingGroup" xmlns:wpi="http://schemas.microsoft.com/office/word/2010/wordprocessingInk" xmlns:wne="http://schemas.microsoft.com/office/word/2006/wordml" xmlns:wps="http://schemas.microsoft.com/office/word/2010/wordprocessingShape" mc:Ignorable="w14 w15 w16se w16cid wp14">
   <w:p>
     <w:pPr>
-      <w:pStyle w:val="a8"/>
+      <w:pStyle w:val="Footer"/>
       <w:ind w:firstLine="0"/>
     </w:pPr>
     <w:r>
@@ -11773,7 +11756,7 @@
             </wp:anchor>
           </w:drawing>
         </mc:Choice>
-        <mc:Fallback xmlns:w16se="http://schemas.microsoft.com/office/word/2015/wordml/symex" xmlns:w16cid="http://schemas.microsoft.com/office/word/2016/wordml/cid" xmlns:am3d="http://schemas.microsoft.com/office/drawing/2017/model3d" xmlns:aink="http://schemas.microsoft.com/office/drawing/2016/ink" xmlns:cx8="http://schemas.microsoft.com/office/drawing/2016/5/14/chartex" xmlns:cx7="http://schemas.microsoft.com/office/drawing/2016/5/13/chartex" xmlns:cx6="http://schemas.microsoft.com/office/drawing/2016/5/12/chartex" xmlns:cx5="http://schemas.microsoft.com/office/drawing/2016/5/11/chartex" xmlns:cx4="http://schemas.microsoft.com/office/drawing/2016/5/10/chartex" xmlns:cx3="http://schemas.microsoft.com/office/drawing/2016/5/9/chartex" xmlns:cx2="http://schemas.microsoft.com/office/drawing/2015/10/21/chartex" xmlns:cx1="http://schemas.microsoft.com/office/drawing/2015/9/8/chartex" xmlns:cx="http://schemas.microsoft.com/office/drawing/2014/chartex">
+        <mc:Fallback>
           <w:pict>
             <v:shapetype id="_x0000_t202" coordsize="21600,21600" o:spt="202" path="m,l,21600r21600,l21600,xe">
               <v:stroke joinstyle="miter"/>
@@ -11947,10 +11930,6 @@
         </mc:Choice>
         <mc:Fallback>
           <w:pict>
-            <v:shapetype id="_x0000_t202" coordsize="21600,21600" o:spt="202" path="m,l,21600r21600,l21600,xe">
-              <v:stroke joinstyle="miter"/>
-              <v:path gradientshapeok="t" o:connecttype="rect"/>
-            </v:shapetype>
             <v:shape id="Text Box 299" o:spid="_x0000_s1047" type="#_x0000_t202" style="position:absolute;left:0;text-align:left;margin-left:460.7pt;margin-top:2.2pt;width:49.5pt;height:23.3pt;z-index:251664384;visibility:visible;mso-wrap-style:square;mso-width-percent:0;mso-height-percent:0;mso-wrap-distance-left:9pt;mso-wrap-distance-top:0;mso-wrap-distance-right:9pt;mso-wrap-distance-bottom:0;mso-position-horizontal:absolute;mso-position-horizontal-relative:text;mso-position-vertical:absolute;mso-position-vertical-relative:text;mso-width-percent:0;mso-height-percent:0;mso-width-relative:page;mso-height-relative:page;v-text-anchor:top" o:gfxdata="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" filled="f" stroked="f">
               <v:textbox>
                 <w:txbxContent>
@@ -12024,7 +12003,7 @@
 </file>
 
 <file path=word/footnotes.xml><?xml version="1.0" encoding="utf-8"?>
-<w:footnotes xmlns:wpc="http://schemas.microsoft.com/office/word/2010/wordprocessingCanvas" xmlns:mc="http://schemas.openxmlformats.org/markup-compatibility/2006" xmlns:o="urn:schemas-microsoft-com:office:office" xmlns:r="http://schemas.openxmlformats.org/officeDocument/2006/relationships" xmlns:m="http://schemas.openxmlformats.org/officeDocument/2006/math" xmlns:v="urn:schemas-microsoft-com:vml" xmlns:wp14="http://schemas.microsoft.com/office/word/2010/wordprocessingDrawing" xmlns:wp="http://schemas.openxmlformats.org/drawingml/2006/wordprocessingDrawing" xmlns:w10="urn:schemas-microsoft-com:office:word" xmlns:w="http://schemas.openxmlformats.org/wordprocessingml/2006/main" xmlns:w14="http://schemas.microsoft.com/office/word/2010/wordml" xmlns:w15="http://schemas.microsoft.com/office/word/2012/wordml" xmlns:wpg="http://schemas.microsoft.com/office/word/2010/wordprocessingGroup" xmlns:wpi="http://schemas.microsoft.com/office/word/2010/wordprocessingInk" xmlns:wne="http://schemas.microsoft.com/office/word/2006/wordml" xmlns:wps="http://schemas.microsoft.com/office/word/2010/wordprocessingShape" mc:Ignorable="w14 w15 wp14">
+<w:footnotes xmlns:wpc="http://schemas.microsoft.com/office/word/2010/wordprocessingCanvas" xmlns:cx="http://schemas.microsoft.com/office/drawing/2014/chartex" xmlns:cx1="http://schemas.microsoft.com/office/drawing/2015/9/8/chartex" xmlns:cx2="http://schemas.microsoft.com/office/drawing/2015/10/21/chartex" xmlns:cx3="http://schemas.microsoft.com/office/drawing/2016/5/9/chartex" xmlns:cx4="http://schemas.microsoft.com/office/drawing/2016/5/10/chartex" xmlns:cx5="http://schemas.microsoft.com/office/drawing/2016/5/11/chartex" xmlns:cx6="http://schemas.microsoft.com/office/drawing/2016/5/12/chartex" xmlns:cx7="http://schemas.microsoft.com/office/drawing/2016/5/13/chartex" xmlns:cx8="http://schemas.microsoft.com/office/drawing/2016/5/14/chartex" xmlns:mc="http://schemas.openxmlformats.org/markup-compatibility/2006" xmlns:aink="http://schemas.microsoft.com/office/drawing/2016/ink" xmlns:am3d="http://schemas.microsoft.com/office/drawing/2017/model3d" xmlns:o="urn:schemas-microsoft-com:office:office" xmlns:r="http://schemas.openxmlformats.org/officeDocument/2006/relationships" xmlns:m="http://schemas.openxmlformats.org/officeDocument/2006/math" xmlns:v="urn:schemas-microsoft-com:vml" xmlns:wp14="http://schemas.microsoft.com/office/word/2010/wordprocessingDrawing" xmlns:wp="http://schemas.openxmlformats.org/drawingml/2006/wordprocessingDrawing" xmlns:w10="urn:schemas-microsoft-com:office:word" xmlns:w="http://schemas.openxmlformats.org/wordprocessingml/2006/main" xmlns:w14="http://schemas.microsoft.com/office/word/2010/wordml" xmlns:w15="http://schemas.microsoft.com/office/word/2012/wordml" xmlns:w16cid="http://schemas.microsoft.com/office/word/2016/wordml/cid" xmlns:w16se="http://schemas.microsoft.com/office/word/2015/wordml/symex" xmlns:wpg="http://schemas.microsoft.com/office/word/2010/wordprocessingGroup" xmlns:wpi="http://schemas.microsoft.com/office/word/2010/wordprocessingInk" xmlns:wne="http://schemas.microsoft.com/office/word/2006/wordml" xmlns:wps="http://schemas.microsoft.com/office/word/2010/wordprocessingShape" mc:Ignorable="w14 w15 w16se w16cid wp14">
   <w:footnote w:type="separator" w:id="-1">
     <w:p>
       <w:pPr>
@@ -12049,10 +12028,10 @@
 </file>
 
 <file path=word/header1.xml><?xml version="1.0" encoding="utf-8"?>
-<w:hdr xmlns:wpc="http://schemas.microsoft.com/office/word/2010/wordprocessingCanvas" xmlns:mc="http://schemas.openxmlformats.org/markup-compatibility/2006" xmlns:o="urn:schemas-microsoft-com:office:office" xmlns:r="http://schemas.openxmlformats.org/officeDocument/2006/relationships" xmlns:m="http://schemas.openxmlformats.org/officeDocument/2006/math" xmlns:v="urn:schemas-microsoft-com:vml" xmlns:wp14="http://schemas.microsoft.com/office/word/2010/wordprocessingDrawing" xmlns:wp="http://schemas.openxmlformats.org/drawingml/2006/wordprocessingDrawing" xmlns:w10="urn:schemas-microsoft-com:office:word" xmlns:w="http://schemas.openxmlformats.org/wordprocessingml/2006/main" xmlns:w14="http://schemas.microsoft.com/office/word/2010/wordml" xmlns:w15="http://schemas.microsoft.com/office/word/2012/wordml" xmlns:wpg="http://schemas.microsoft.com/office/word/2010/wordprocessingGroup" xmlns:wpi="http://schemas.microsoft.com/office/word/2010/wordprocessingInk" xmlns:wne="http://schemas.microsoft.com/office/word/2006/wordml" xmlns:wps="http://schemas.microsoft.com/office/word/2010/wordprocessingShape" mc:Ignorable="w14 w15 wp14">
+<w:hdr xmlns:wpc="http://schemas.microsoft.com/office/word/2010/wordprocessingCanvas" xmlns:cx="http://schemas.microsoft.com/office/drawing/2014/chartex" xmlns:cx1="http://schemas.microsoft.com/office/drawing/2015/9/8/chartex" xmlns:cx2="http://schemas.microsoft.com/office/drawing/2015/10/21/chartex" xmlns:cx3="http://schemas.microsoft.com/office/drawing/2016/5/9/chartex" xmlns:cx4="http://schemas.microsoft.com/office/drawing/2016/5/10/chartex" xmlns:cx5="http://schemas.microsoft.com/office/drawing/2016/5/11/chartex" xmlns:cx6="http://schemas.microsoft.com/office/drawing/2016/5/12/chartex" xmlns:cx7="http://schemas.microsoft.com/office/drawing/2016/5/13/chartex" xmlns:cx8="http://schemas.microsoft.com/office/drawing/2016/5/14/chartex" xmlns:mc="http://schemas.openxmlformats.org/markup-compatibility/2006" xmlns:aink="http://schemas.microsoft.com/office/drawing/2016/ink" xmlns:am3d="http://schemas.microsoft.com/office/drawing/2017/model3d" xmlns:o="urn:schemas-microsoft-com:office:office" xmlns:r="http://schemas.openxmlformats.org/officeDocument/2006/relationships" xmlns:m="http://schemas.openxmlformats.org/officeDocument/2006/math" xmlns:v="urn:schemas-microsoft-com:vml" xmlns:wp14="http://schemas.microsoft.com/office/word/2010/wordprocessingDrawing" xmlns:wp="http://schemas.openxmlformats.org/drawingml/2006/wordprocessingDrawing" xmlns:w10="urn:schemas-microsoft-com:office:word" xmlns:w="http://schemas.openxmlformats.org/wordprocessingml/2006/main" xmlns:w14="http://schemas.microsoft.com/office/word/2010/wordml" xmlns:w15="http://schemas.microsoft.com/office/word/2012/wordml" xmlns:w16cid="http://schemas.microsoft.com/office/word/2016/wordml/cid" xmlns:w16se="http://schemas.microsoft.com/office/word/2015/wordml/symex" xmlns:wpg="http://schemas.microsoft.com/office/word/2010/wordprocessingGroup" xmlns:wpi="http://schemas.microsoft.com/office/word/2010/wordprocessingInk" xmlns:wne="http://schemas.microsoft.com/office/word/2006/wordml" xmlns:wps="http://schemas.microsoft.com/office/word/2010/wordprocessingShape" mc:Ignorable="w14 w15 w16se w16cid wp14">
   <w:p>
     <w:pPr>
-      <w:pStyle w:val="a6"/>
+      <w:pStyle w:val="Header"/>
       <w:ind w:firstLine="0"/>
     </w:pPr>
     <w:r>
@@ -12143,7 +12122,7 @@
                             </w:pPr>
                             <w:r>
                               <w:rPr>
-                                <w:rStyle w:val="af9"/>
+                                <w:rStyle w:val="PageNumber"/>
                                 <w:rFonts w:ascii="Arial" w:hAnsi="Arial" w:cs="Arial"/>
                                 <w:b w:val="0"/>
                                 <w:i/>
@@ -12153,7 +12132,7 @@
                             </w:r>
                             <w:r>
                               <w:rPr>
-                                <w:rStyle w:val="af9"/>
+                                <w:rStyle w:val="PageNumber"/>
                                 <w:rFonts w:ascii="Arial" w:hAnsi="Arial" w:cs="Arial"/>
                                 <w:b w:val="0"/>
                                 <w:i/>
@@ -12163,7 +12142,7 @@
                             </w:r>
                             <w:r>
                               <w:rPr>
-                                <w:rStyle w:val="af9"/>
+                                <w:rStyle w:val="PageNumber"/>
                                 <w:rFonts w:ascii="Arial" w:hAnsi="Arial" w:cs="Arial"/>
                                 <w:b w:val="0"/>
                                 <w:i/>
@@ -12173,7 +12152,7 @@
                             </w:r>
                             <w:r>
                               <w:rPr>
-                                <w:rStyle w:val="af9"/>
+                                <w:rStyle w:val="PageNumber"/>
                                 <w:rFonts w:ascii="Arial" w:hAnsi="Arial" w:cs="Arial"/>
                                 <w:b w:val="0"/>
                                 <w:i/>
@@ -12184,7 +12163,7 @@
                             </w:r>
                             <w:r>
                               <w:rPr>
-                                <w:rStyle w:val="af9"/>
+                                <w:rStyle w:val="PageNumber"/>
                                 <w:rFonts w:ascii="Arial" w:hAnsi="Arial" w:cs="Arial"/>
                                 <w:b w:val="0"/>
                                 <w:i/>
@@ -12596,7 +12575,7 @@
                         <w:txbxContent>
                           <w:p>
                             <w:pPr>
-                              <w:pStyle w:val="afa"/>
+                              <w:pStyle w:val="BodyText"/>
                               <w:jc w:val="center"/>
                             </w:pPr>
                             <w:r>
@@ -12736,7 +12715,7 @@
                         <w:txbxContent>
                           <w:p>
                             <w:pPr>
-                              <w:pStyle w:val="7"/>
+                              <w:pStyle w:val="Heading7"/>
                               <w:numPr>
                                 <w:ilvl w:val="6"/>
                                 <w:numId w:val="5"/>
@@ -12937,7 +12916,7 @@
                         <w:txbxContent>
                           <w:p>
                             <w:pPr>
-                              <w:pStyle w:val="afa"/>
+                              <w:pStyle w:val="BodyText"/>
                               <w:spacing w:before="40" w:line="240" w:lineRule="auto"/>
                             </w:pPr>
                             <w:proofErr w:type="spellStart"/>
@@ -12998,7 +12977,7 @@
                         <w:txbxContent>
                           <w:p>
                             <w:pPr>
-                              <w:pStyle w:val="afa"/>
+                              <w:pStyle w:val="BodyText"/>
                               <w:spacing w:before="40" w:line="240" w:lineRule="auto"/>
                             </w:pPr>
                             <w:r>
@@ -13044,7 +13023,7 @@
                 <v:stroke joinstyle="miter"/>
                 <v:path gradientshapeok="t" o:connecttype="rect"/>
               </v:shapetype>
-              <v:shape id="Text Box 278" o:spid="_x0000_s1027" type="#_x0000_t202" style="position:absolute;left:11022;top:16086;width:567;height:442;visibility:visible;mso-wrap-style:square;v-text-anchor:top" o:gfxdata="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" filled="f" stroked="f" strokeweight="2.25pt">
+              <v:shape id="Text Box 278" o:spid="_x0000_s1027" type="#_x0000_t202" style="position:absolute;left:11022;top:16086;width:567;height:442;visibility:visible;mso-wrap-style:square;v-text-anchor:top" o:gfxdata="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" filled="f" stroked="f" strokeweight="2.25pt">
                 <v:textbox inset="0,1mm,0,1mm">
                   <w:txbxContent>
                     <w:p>
@@ -13059,7 +13038,7 @@
                       </w:pPr>
                       <w:r>
                         <w:rPr>
-                          <w:rStyle w:val="af9"/>
+                          <w:rStyle w:val="PageNumber"/>
                           <w:rFonts w:ascii="Arial" w:hAnsi="Arial" w:cs="Arial"/>
                           <w:b w:val="0"/>
                           <w:i/>
@@ -13069,7 +13048,7 @@
                       </w:r>
                       <w:r>
                         <w:rPr>
-                          <w:rStyle w:val="af9"/>
+                          <w:rStyle w:val="PageNumber"/>
                           <w:rFonts w:ascii="Arial" w:hAnsi="Arial" w:cs="Arial"/>
                           <w:b w:val="0"/>
                           <w:i/>
@@ -13079,7 +13058,7 @@
                       </w:r>
                       <w:r>
                         <w:rPr>
-                          <w:rStyle w:val="af9"/>
+                          <w:rStyle w:val="PageNumber"/>
                           <w:rFonts w:ascii="Arial" w:hAnsi="Arial" w:cs="Arial"/>
                           <w:b w:val="0"/>
                           <w:i/>
@@ -13089,7 +13068,7 @@
                       </w:r>
                       <w:r>
                         <w:rPr>
-                          <w:rStyle w:val="af9"/>
+                          <w:rStyle w:val="PageNumber"/>
                           <w:rFonts w:ascii="Arial" w:hAnsi="Arial" w:cs="Arial"/>
                           <w:b w:val="0"/>
                           <w:i/>
@@ -13100,7 +13079,7 @@
                       </w:r>
                       <w:r>
                         <w:rPr>
-                          <w:rStyle w:val="af9"/>
+                          <w:rStyle w:val="PageNumber"/>
                           <w:rFonts w:ascii="Arial" w:hAnsi="Arial" w:cs="Arial"/>
                           <w:b w:val="0"/>
                           <w:i/>
@@ -13112,43 +13091,43 @@
                   </w:txbxContent>
                 </v:textbox>
               </v:shape>
-              <v:rect id="Rectangle 279" o:spid="_x0000_s1028" style="position:absolute;left:1157;top:284;width:10441;height:16270;visibility:visible;mso-wrap-style:square;v-text-anchor:top" o:gfxdata="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" filled="f" strokeweight="2.25pt"/>
-              <v:line id="Line 280" o:spid="_x0000_s1029" style="position:absolute;visibility:visible;mso-wrap-style:square" from="1157,15689" to="11598,15689" o:connectortype="straight" o:gfxdata="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" strokeweight="2.25pt">
+              <v:rect id="Rectangle 279" o:spid="_x0000_s1028" style="position:absolute;left:1157;top:284;width:10441;height:16270;visibility:visible;mso-wrap-style:square;v-text-anchor:top" o:gfxdata="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" filled="f" strokeweight="2.25pt"/>
+              <v:line id="Line 280" o:spid="_x0000_s1029" style="position:absolute;visibility:visible;mso-wrap-style:square" from="1157,15689" to="11598,15689" o:connectortype="straight" o:gfxdata="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" strokeweight="2.25pt">
                 <v:stroke startarrowwidth="narrow" startarrowlength="short" endarrowwidth="narrow" endarrowlength="short"/>
               </v:line>
-              <v:line id="Line 281" o:spid="_x0000_s1030" style="position:absolute;visibility:visible;mso-wrap-style:square" from="1157,16265" to="4856,16266" o:connectortype="straight" o:gfxdata="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" strokeweight="2.25pt">
+              <v:line id="Line 281" o:spid="_x0000_s1030" style="position:absolute;visibility:visible;mso-wrap-style:square" from="1157,16265" to="4856,16266" o:connectortype="straight" o:gfxdata="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" strokeweight="2.25pt">
                 <v:stroke startarrowwidth="narrow" startarrowlength="short" endarrowwidth="narrow" endarrowlength="short"/>
               </v:line>
-              <v:line id="Line 282" o:spid="_x0000_s1031" style="position:absolute;visibility:visible;mso-wrap-style:square" from="4856,15689" to="4857,16555" o:connectortype="straight" o:gfxdata="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" strokeweight="2.25pt">
+              <v:line id="Line 282" o:spid="_x0000_s1031" style="position:absolute;visibility:visible;mso-wrap-style:square" from="4856,15689" to="4857,16555" o:connectortype="straight" o:gfxdata="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" strokeweight="2.25pt">
                 <v:stroke startarrowwidth="narrow" startarrowlength="short" endarrowwidth="narrow" endarrowlength="short"/>
               </v:line>
-              <v:line id="Line 283" o:spid="_x0000_s1032" style="position:absolute;visibility:visible;mso-wrap-style:square" from="1157,15977" to="4856,15978" o:connectortype="straight" o:gfxdata="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" strokeweight="2.25pt">
+              <v:line id="Line 283" o:spid="_x0000_s1032" style="position:absolute;visibility:visible;mso-wrap-style:square" from="1157,15977" to="4856,15978" o:connectortype="straight" o:gfxdata="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" strokeweight="2.25pt">
                 <v:stroke startarrowwidth="narrow" startarrowlength="short" endarrowwidth="narrow" endarrowlength="short"/>
               </v:line>
-              <v:line id="Line 284" o:spid="_x0000_s1033" style="position:absolute;visibility:visible;mso-wrap-style:square" from="1555,15688" to="1556,16554" o:connectortype="straight" o:gfxdata="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" strokeweight="2.25pt">
+              <v:line id="Line 284" o:spid="_x0000_s1033" style="position:absolute;visibility:visible;mso-wrap-style:square" from="1555,15688" to="1556,16554" o:connectortype="straight" o:gfxdata="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" strokeweight="2.25pt">
                 <v:stroke startarrowwidth="narrow" startarrowlength="short" endarrowwidth="narrow" endarrowlength="short"/>
               </v:line>
-              <v:line id="Line 285" o:spid="_x0000_s1034" style="position:absolute;visibility:visible;mso-wrap-style:square" from="2125,15688" to="2126,16555" o:connectortype="straight" o:gfxdata="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" strokeweight="2.25pt">
+              <v:line id="Line 285" o:spid="_x0000_s1034" style="position:absolute;visibility:visible;mso-wrap-style:square" from="2125,15688" to="2126,16555" o:connectortype="straight" o:gfxdata="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" strokeweight="2.25pt">
                 <v:stroke startarrowwidth="narrow" startarrowlength="short" endarrowwidth="narrow" endarrowlength="short"/>
               </v:line>
-              <v:line id="Line 286" o:spid="_x0000_s1035" style="position:absolute;visibility:visible;mso-wrap-style:square" from="3433,15688" to="3434,16555" o:connectortype="straight" o:gfxdata="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" strokeweight="2.25pt">
+              <v:line id="Line 286" o:spid="_x0000_s1035" style="position:absolute;visibility:visible;mso-wrap-style:square" from="3433,15688" to="3434,16555" o:connectortype="straight" o:gfxdata="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" strokeweight="2.25pt">
                 <v:stroke startarrowwidth="narrow" startarrowlength="short" endarrowwidth="narrow" endarrowlength="short"/>
               </v:line>
-              <v:line id="Line 287" o:spid="_x0000_s1036" style="position:absolute;visibility:visible;mso-wrap-style:square" from="4287,15688" to="4288,16555" o:connectortype="straight" o:gfxdata="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" strokeweight="2.25pt">
+              <v:line id="Line 287" o:spid="_x0000_s1036" style="position:absolute;visibility:visible;mso-wrap-style:square" from="4287,15688" to="4288,16555" o:connectortype="straight" o:gfxdata="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" strokeweight="2.25pt">
                 <v:stroke startarrowwidth="narrow" startarrowlength="short" endarrowwidth="narrow" endarrowlength="short"/>
               </v:line>
-              <v:line id="Line 288" o:spid="_x0000_s1037" style="position:absolute;visibility:visible;mso-wrap-style:square" from="11029,15688" to="11030,16553" o:connectortype="straight" o:gfxdata="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" strokeweight="2.25pt">
+              <v:line id="Line 288" o:spid="_x0000_s1037" style="position:absolute;visibility:visible;mso-wrap-style:square" from="11029,15688" to="11030,16553" o:connectortype="straight" o:gfxdata="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" strokeweight="2.25pt">
                 <v:stroke startarrowwidth="narrow" startarrowlength="short" endarrowwidth="narrow" endarrowlength="short"/>
               </v:line>
-              <v:line id="Line 289" o:spid="_x0000_s1038" style="position:absolute;visibility:visible;mso-wrap-style:square" from="11029,16092" to="11595,16093" o:connectortype="straight" o:gfxdata="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" strokeweight="2.25pt">
+              <v:line id="Line 289" o:spid="_x0000_s1038" style="position:absolute;visibility:visible;mso-wrap-style:square" from="11029,16092" to="11595,16093" o:connectortype="straight" o:gfxdata="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" strokeweight="2.25pt">
                 <v:stroke startarrowwidth="narrow" startarrowlength="short" endarrowwidth="narrow" endarrowlength="short"/>
               </v:line>
-              <v:rect id="Rectangle 290" o:spid="_x0000_s1039" style="position:absolute;left:11002;top:15757;width:620;height:273;visibility:visible;mso-wrap-style:square;v-text-anchor:top" o:gfxdata="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" filled="f" stroked="f" strokeweight="2.25pt">
+              <v:rect id="Rectangle 290" o:spid="_x0000_s1039" style="position:absolute;left:11002;top:15757;width:620;height:273;visibility:visible;mso-wrap-style:square;v-text-anchor:top" o:gfxdata="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" filled="f" stroked="f" strokeweight="2.25pt">
                 <v:textbox inset="1pt,1pt,1pt,1pt">
                   <w:txbxContent>
                     <w:p>
                       <w:pPr>
-                        <w:pStyle w:val="afa"/>
+                        <w:pStyle w:val="BodyText"/>
                         <w:jc w:val="center"/>
                       </w:pPr>
                       <w:r>
@@ -13163,7 +13142,7 @@
                   </w:txbxContent>
                 </v:textbox>
               </v:rect>
-              <v:rect id="Rectangle 291" o:spid="_x0000_s1040" style="position:absolute;left:4892;top:15739;width:6070;height:770;visibility:visible;mso-wrap-style:square;v-text-anchor:top" o:gfxdata="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" filled="f" stroked="f" strokeweight="2.25pt">
+              <v:rect id="Rectangle 291" o:spid="_x0000_s1040" style="position:absolute;left:4892;top:15739;width:6070;height:770;visibility:visible;mso-wrap-style:square;v-text-anchor:top" o:gfxdata="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" filled="f" stroked="f" strokeweight="2.25pt">
                 <v:textbox inset="1pt,1pt,1pt,1pt">
                   <w:txbxContent>
                     <w:p>
@@ -13205,12 +13184,12 @@
                   </w:txbxContent>
                 </v:textbox>
               </v:rect>
-              <v:rect id="Rectangle 292" o:spid="_x0000_s1041" style="position:absolute;left:4314;top:16261;width:598;height:291;visibility:visible;mso-wrap-style:square;v-text-anchor:top" o:gfxdata="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" filled="f" stroked="f" strokeweight="2.25pt">
+              <v:rect id="Rectangle 292" o:spid="_x0000_s1041" style="position:absolute;left:4314;top:16261;width:598;height:291;visibility:visible;mso-wrap-style:square;v-text-anchor:top" o:gfxdata="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" filled="f" stroked="f" strokeweight="2.25pt">
                 <v:textbox inset="1pt,1pt,1pt,1pt">
                   <w:txbxContent>
                     <w:p>
                       <w:pPr>
-                        <w:pStyle w:val="7"/>
+                        <w:pStyle w:val="Heading7"/>
                         <w:numPr>
                           <w:ilvl w:val="6"/>
                           <w:numId w:val="5"/>
@@ -13223,7 +13202,7 @@
                   </w:txbxContent>
                 </v:textbox>
               </v:rect>
-              <v:rect id="Rectangle 293" o:spid="_x0000_s1042" style="position:absolute;left:3447;top:16261;width:764;height:291;visibility:visible;mso-wrap-style:square;v-text-anchor:top" o:gfxdata="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" filled="f" stroked="f" strokeweight="2.25pt">
+              <v:rect id="Rectangle 293" o:spid="_x0000_s1042" style="position:absolute;left:3447;top:16261;width:764;height:291;visibility:visible;mso-wrap-style:square;v-text-anchor:top" o:gfxdata="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" filled="f" stroked="f" strokeweight="2.25pt">
                 <v:textbox inset="1pt,1pt,1pt,1pt">
                   <w:txbxContent>
                     <w:p>
@@ -13256,7 +13235,7 @@
                   </w:txbxContent>
                 </v:textbox>
               </v:rect>
-              <v:rect id="Rectangle 294" o:spid="_x0000_s1043" style="position:absolute;left:2188;top:16261;width:1177;height:291;visibility:visible;mso-wrap-style:square;v-text-anchor:top" o:gfxdata="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" filled="f" stroked="f" strokeweight="2.25pt">
+              <v:rect id="Rectangle 294" o:spid="_x0000_s1043" style="position:absolute;left:2188;top:16261;width:1177;height:291;visibility:visible;mso-wrap-style:square;v-text-anchor:top" o:gfxdata="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" filled="f" stroked="f" strokeweight="2.25pt">
                 <v:textbox inset="1pt,1pt,1pt,1pt">
                   <w:txbxContent>
                     <w:p>
@@ -13289,12 +13268,12 @@
                   </w:txbxContent>
                 </v:textbox>
               </v:rect>
-              <v:rect id="Rectangle 295" o:spid="_x0000_s1044" style="position:absolute;left:1134;top:16258;width:496;height:273;visibility:visible;mso-wrap-style:square;v-text-anchor:top" o:gfxdata="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" filled="f" stroked="f" strokeweight="2.25pt">
+              <v:rect id="Rectangle 295" o:spid="_x0000_s1044" style="position:absolute;left:1134;top:16258;width:496;height:273;visibility:visible;mso-wrap-style:square;v-text-anchor:top" o:gfxdata="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" filled="f" stroked="f" strokeweight="2.25pt">
                 <v:textbox inset="1pt,1pt,1pt,1pt">
                   <w:txbxContent>
                     <w:p>
                       <w:pPr>
-                        <w:pStyle w:val="afa"/>
+                        <w:pStyle w:val="BodyText"/>
                         <w:spacing w:before="40" w:line="240" w:lineRule="auto"/>
                       </w:pPr>
                       <w:proofErr w:type="spellStart"/>
@@ -13311,12 +13290,12 @@
                   </w:txbxContent>
                 </v:textbox>
               </v:rect>
-              <v:rect id="Rectangle 296" o:spid="_x0000_s1045" style="position:absolute;left:1547;top:16260;width:620;height:272;visibility:visible;mso-wrap-style:square;v-text-anchor:top" o:gfxdata="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" filled="f" stroked="f" strokeweight="2.25pt">
+              <v:rect id="Rectangle 296" o:spid="_x0000_s1045" style="position:absolute;left:1547;top:16260;width:620;height:272;visibility:visible;mso-wrap-style:square;v-text-anchor:top" o:gfxdata="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" filled="f" stroked="f" strokeweight="2.25pt">
                 <v:textbox inset="1pt,1pt,1pt,1pt">
                   <w:txbxContent>
                     <w:p>
                       <w:pPr>
-                        <w:pStyle w:val="afa"/>
+                        <w:pStyle w:val="BodyText"/>
                         <w:spacing w:before="40" w:line="240" w:lineRule="auto"/>
                       </w:pPr>
                       <w:r>
@@ -13350,8 +13329,8 @@
 </file>
 
 <file path=word/numbering.xml><?xml version="1.0" encoding="utf-8"?>
-<w:numbering xmlns:wpc="http://schemas.microsoft.com/office/word/2010/wordprocessingCanvas" xmlns:mc="http://schemas.openxmlformats.org/markup-compatibility/2006" xmlns:o="urn:schemas-microsoft-com:office:office" xmlns:r="http://schemas.openxmlformats.org/officeDocument/2006/relationships" xmlns:m="http://schemas.openxmlformats.org/officeDocument/2006/math" xmlns:v="urn:schemas-microsoft-com:vml" xmlns:wp14="http://schemas.microsoft.com/office/word/2010/wordprocessingDrawing" xmlns:wp="http://schemas.openxmlformats.org/drawingml/2006/wordprocessingDrawing" xmlns:w10="urn:schemas-microsoft-com:office:word" xmlns:w="http://schemas.openxmlformats.org/wordprocessingml/2006/main" xmlns:w14="http://schemas.microsoft.com/office/word/2010/wordml" xmlns:w15="http://schemas.microsoft.com/office/word/2012/wordml" xmlns:wpg="http://schemas.microsoft.com/office/word/2010/wordprocessingGroup" xmlns:wpi="http://schemas.microsoft.com/office/word/2010/wordprocessingInk" xmlns:wne="http://schemas.microsoft.com/office/word/2006/wordml" xmlns:wps="http://schemas.microsoft.com/office/word/2010/wordprocessingShape" mc:Ignorable="w14 w15 wp14">
-  <w:abstractNum w:abstractNumId="0">
+<w:numbering xmlns:wpc="http://schemas.microsoft.com/office/word/2010/wordprocessingCanvas" xmlns:cx="http://schemas.microsoft.com/office/drawing/2014/chartex" xmlns:cx1="http://schemas.microsoft.com/office/drawing/2015/9/8/chartex" xmlns:cx2="http://schemas.microsoft.com/office/drawing/2015/10/21/chartex" xmlns:cx3="http://schemas.microsoft.com/office/drawing/2016/5/9/chartex" xmlns:cx4="http://schemas.microsoft.com/office/drawing/2016/5/10/chartex" xmlns:cx5="http://schemas.microsoft.com/office/drawing/2016/5/11/chartex" xmlns:cx6="http://schemas.microsoft.com/office/drawing/2016/5/12/chartex" xmlns:cx7="http://schemas.microsoft.com/office/drawing/2016/5/13/chartex" xmlns:cx8="http://schemas.microsoft.com/office/drawing/2016/5/14/chartex" xmlns:mc="http://schemas.openxmlformats.org/markup-compatibility/2006" xmlns:aink="http://schemas.microsoft.com/office/drawing/2016/ink" xmlns:am3d="http://schemas.microsoft.com/office/drawing/2017/model3d" xmlns:o="urn:schemas-microsoft-com:office:office" xmlns:r="http://schemas.openxmlformats.org/officeDocument/2006/relationships" xmlns:m="http://schemas.openxmlformats.org/officeDocument/2006/math" xmlns:v="urn:schemas-microsoft-com:vml" xmlns:wp14="http://schemas.microsoft.com/office/word/2010/wordprocessingDrawing" xmlns:wp="http://schemas.openxmlformats.org/drawingml/2006/wordprocessingDrawing" xmlns:w10="urn:schemas-microsoft-com:office:word" xmlns:w="http://schemas.openxmlformats.org/wordprocessingml/2006/main" xmlns:w14="http://schemas.microsoft.com/office/word/2010/wordml" xmlns:w15="http://schemas.microsoft.com/office/word/2012/wordml" xmlns:w16cid="http://schemas.microsoft.com/office/word/2016/wordml/cid" xmlns:w16se="http://schemas.microsoft.com/office/word/2015/wordml/symex" xmlns:wpg="http://schemas.microsoft.com/office/word/2010/wordprocessingGroup" xmlns:wpi="http://schemas.microsoft.com/office/word/2010/wordprocessingInk" xmlns:wne="http://schemas.microsoft.com/office/word/2006/wordml" xmlns:wps="http://schemas.microsoft.com/office/word/2010/wordprocessingShape" mc:Ignorable="w14 w15 w16se w16cid wp14">
+  <w:abstractNum w:abstractNumId="0" w15:restartNumberingAfterBreak="0">
     <w:nsid w:val="01374412"/>
     <w:multiLevelType w:val="hybridMultilevel"/>
     <w:tmpl w:val="71FAF4DA"/>
@@ -13464,7 +13443,7 @@
       </w:rPr>
     </w:lvl>
   </w:abstractNum>
-  <w:abstractNum w:abstractNumId="1">
+  <w:abstractNum w:abstractNumId="1" w15:restartNumberingAfterBreak="0">
     <w:nsid w:val="01A66370"/>
     <w:multiLevelType w:val="hybridMultilevel"/>
     <w:tmpl w:val="21E81610"/>
@@ -13577,7 +13556,7 @@
       </w:rPr>
     </w:lvl>
   </w:abstractNum>
-  <w:abstractNum w:abstractNumId="2">
+  <w:abstractNum w:abstractNumId="2" w15:restartNumberingAfterBreak="0">
     <w:nsid w:val="09301974"/>
     <w:multiLevelType w:val="hybridMultilevel"/>
     <w:tmpl w:val="58B0EE72"/>
@@ -13690,7 +13669,7 @@
       </w:rPr>
     </w:lvl>
   </w:abstractNum>
-  <w:abstractNum w:abstractNumId="3">
+  <w:abstractNum w:abstractNumId="3" w15:restartNumberingAfterBreak="0">
     <w:nsid w:val="0A482838"/>
     <w:multiLevelType w:val="multilevel"/>
     <w:tmpl w:val="4E46654C"/>
@@ -13804,7 +13783,7 @@
       </w:pPr>
     </w:lvl>
   </w:abstractNum>
-  <w:abstractNum w:abstractNumId="4">
+  <w:abstractNum w:abstractNumId="4" w15:restartNumberingAfterBreak="0">
     <w:nsid w:val="0B01594D"/>
     <w:multiLevelType w:val="hybridMultilevel"/>
     <w:tmpl w:val="F81835F0"/>
@@ -13921,7 +13900,7 @@
       </w:rPr>
     </w:lvl>
   </w:abstractNum>
-  <w:abstractNum w:abstractNumId="5">
+  <w:abstractNum w:abstractNumId="5" w15:restartNumberingAfterBreak="0">
     <w:nsid w:val="0C472A2C"/>
     <w:multiLevelType w:val="hybridMultilevel"/>
     <w:tmpl w:val="F2E03FBC"/>
@@ -14038,7 +14017,7 @@
       </w:rPr>
     </w:lvl>
   </w:abstractNum>
-  <w:abstractNum w:abstractNumId="6">
+  <w:abstractNum w:abstractNumId="6" w15:restartNumberingAfterBreak="0">
     <w:nsid w:val="0D2151A0"/>
     <w:multiLevelType w:val="hybridMultilevel"/>
     <w:tmpl w:val="3D6470BA"/>
@@ -14151,7 +14130,7 @@
       </w:rPr>
     </w:lvl>
   </w:abstractNum>
-  <w:abstractNum w:abstractNumId="7">
+  <w:abstractNum w:abstractNumId="7" w15:restartNumberingAfterBreak="0">
     <w:nsid w:val="0E906ADF"/>
     <w:multiLevelType w:val="hybridMultilevel"/>
     <w:tmpl w:val="603AFB3E"/>
@@ -14264,7 +14243,7 @@
       </w:rPr>
     </w:lvl>
   </w:abstractNum>
-  <w:abstractNum w:abstractNumId="8">
+  <w:abstractNum w:abstractNumId="8" w15:restartNumberingAfterBreak="0">
     <w:nsid w:val="10D45867"/>
     <w:multiLevelType w:val="hybridMultilevel"/>
     <w:tmpl w:val="408C859E"/>
@@ -14377,7 +14356,7 @@
       </w:rPr>
     </w:lvl>
   </w:abstractNum>
-  <w:abstractNum w:abstractNumId="9">
+  <w:abstractNum w:abstractNumId="9" w15:restartNumberingAfterBreak="0">
     <w:nsid w:val="15617052"/>
     <w:multiLevelType w:val="hybridMultilevel"/>
     <w:tmpl w:val="B7FCDBFE"/>
@@ -14490,7 +14469,7 @@
       </w:rPr>
     </w:lvl>
   </w:abstractNum>
-  <w:abstractNum w:abstractNumId="10">
+  <w:abstractNum w:abstractNumId="10" w15:restartNumberingAfterBreak="0">
     <w:nsid w:val="1BF53DF8"/>
     <w:multiLevelType w:val="hybridMultilevel"/>
     <w:tmpl w:val="3FB21708"/>
@@ -14603,7 +14582,7 @@
       </w:rPr>
     </w:lvl>
   </w:abstractNum>
-  <w:abstractNum w:abstractNumId="11">
+  <w:abstractNum w:abstractNumId="11" w15:restartNumberingAfterBreak="0">
     <w:nsid w:val="1D79713D"/>
     <w:multiLevelType w:val="hybridMultilevel"/>
     <w:tmpl w:val="5290DA94"/>
@@ -14692,7 +14671,7 @@
       </w:pPr>
     </w:lvl>
   </w:abstractNum>
-  <w:abstractNum w:abstractNumId="12">
+  <w:abstractNum w:abstractNumId="12" w15:restartNumberingAfterBreak="0">
     <w:nsid w:val="20BB5C6C"/>
     <w:multiLevelType w:val="hybridMultilevel"/>
     <w:tmpl w:val="AE72E0A0"/>
@@ -14805,7 +14784,7 @@
       </w:rPr>
     </w:lvl>
   </w:abstractNum>
-  <w:abstractNum w:abstractNumId="13">
+  <w:abstractNum w:abstractNumId="13" w15:restartNumberingAfterBreak="0">
     <w:nsid w:val="259A45D7"/>
     <w:multiLevelType w:val="hybridMultilevel"/>
     <w:tmpl w:val="004E0F88"/>
@@ -14918,7 +14897,7 @@
       </w:rPr>
     </w:lvl>
   </w:abstractNum>
-  <w:abstractNum w:abstractNumId="14">
+  <w:abstractNum w:abstractNumId="14" w15:restartNumberingAfterBreak="0">
     <w:nsid w:val="2B7E4EE0"/>
     <w:multiLevelType w:val="hybridMultilevel"/>
     <w:tmpl w:val="691CCC88"/>
@@ -15031,7 +15010,7 @@
       </w:rPr>
     </w:lvl>
   </w:abstractNum>
-  <w:abstractNum w:abstractNumId="15">
+  <w:abstractNum w:abstractNumId="15" w15:restartNumberingAfterBreak="0">
     <w:nsid w:val="2F3E26E0"/>
     <w:multiLevelType w:val="hybridMultilevel"/>
     <w:tmpl w:val="3C46CED2"/>
@@ -15144,7 +15123,7 @@
       </w:rPr>
     </w:lvl>
   </w:abstractNum>
-  <w:abstractNum w:abstractNumId="16">
+  <w:abstractNum w:abstractNumId="16" w15:restartNumberingAfterBreak="0">
     <w:nsid w:val="3BA61C97"/>
     <w:multiLevelType w:val="hybridMultilevel"/>
     <w:tmpl w:val="2D764DCE"/>
@@ -15257,7 +15236,7 @@
       </w:rPr>
     </w:lvl>
   </w:abstractNum>
-  <w:abstractNum w:abstractNumId="17">
+  <w:abstractNum w:abstractNumId="17" w15:restartNumberingAfterBreak="0">
     <w:nsid w:val="40B6511F"/>
     <w:multiLevelType w:val="hybridMultilevel"/>
     <w:tmpl w:val="CF4076EE"/>
@@ -15370,7 +15349,7 @@
       </w:rPr>
     </w:lvl>
   </w:abstractNum>
-  <w:abstractNum w:abstractNumId="18">
+  <w:abstractNum w:abstractNumId="18" w15:restartNumberingAfterBreak="0">
     <w:nsid w:val="40C16776"/>
     <w:multiLevelType w:val="multilevel"/>
     <w:tmpl w:val="ED906C52"/>
@@ -15402,7 +15381,7 @@
     <w:lvl w:ilvl="2">
       <w:start w:val="1"/>
       <w:numFmt w:val="decimal"/>
-      <w:pStyle w:val="30"/>
+      <w:pStyle w:val="Heading3"/>
       <w:isLgl/>
       <w:lvlText w:val="%1.%2.%3"/>
       <w:lvlJc w:val="left"/>
@@ -15492,7 +15471,7 @@
       </w:rPr>
     </w:lvl>
   </w:abstractNum>
-  <w:abstractNum w:abstractNumId="19">
+  <w:abstractNum w:abstractNumId="19" w15:restartNumberingAfterBreak="0">
     <w:nsid w:val="42AF67A5"/>
     <w:multiLevelType w:val="hybridMultilevel"/>
     <w:tmpl w:val="D8F0FA92"/>
@@ -15605,7 +15584,7 @@
       </w:rPr>
     </w:lvl>
   </w:abstractNum>
-  <w:abstractNum w:abstractNumId="20">
+  <w:abstractNum w:abstractNumId="20" w15:restartNumberingAfterBreak="0">
     <w:nsid w:val="4FAF33F5"/>
     <w:multiLevelType w:val="hybridMultilevel"/>
     <w:tmpl w:val="ED765A8C"/>
@@ -15718,7 +15697,7 @@
       </w:rPr>
     </w:lvl>
   </w:abstractNum>
-  <w:abstractNum w:abstractNumId="21">
+  <w:abstractNum w:abstractNumId="21" w15:restartNumberingAfterBreak="0">
     <w:nsid w:val="516D1000"/>
     <w:multiLevelType w:val="hybridMultilevel"/>
     <w:tmpl w:val="151E720C"/>
@@ -15831,7 +15810,7 @@
       </w:rPr>
     </w:lvl>
   </w:abstractNum>
-  <w:abstractNum w:abstractNumId="22">
+  <w:abstractNum w:abstractNumId="22" w15:restartNumberingAfterBreak="0">
     <w:nsid w:val="519D28E7"/>
     <w:multiLevelType w:val="hybridMultilevel"/>
     <w:tmpl w:val="BE6EF36E"/>
@@ -15944,7 +15923,7 @@
       </w:rPr>
     </w:lvl>
   </w:abstractNum>
-  <w:abstractNum w:abstractNumId="23">
+  <w:abstractNum w:abstractNumId="23" w15:restartNumberingAfterBreak="0">
     <w:nsid w:val="59142199"/>
     <w:multiLevelType w:val="hybridMultilevel"/>
     <w:tmpl w:val="4D7C063C"/>
@@ -16057,7 +16036,7 @@
       </w:rPr>
     </w:lvl>
   </w:abstractNum>
-  <w:abstractNum w:abstractNumId="24">
+  <w:abstractNum w:abstractNumId="24" w15:restartNumberingAfterBreak="0">
     <w:nsid w:val="5A152286"/>
     <w:multiLevelType w:val="hybridMultilevel"/>
     <w:tmpl w:val="475870BE"/>
@@ -16170,7 +16149,7 @@
       </w:rPr>
     </w:lvl>
   </w:abstractNum>
-  <w:abstractNum w:abstractNumId="25">
+  <w:abstractNum w:abstractNumId="25" w15:restartNumberingAfterBreak="0">
     <w:nsid w:val="5A1B05BE"/>
     <w:multiLevelType w:val="hybridMultilevel"/>
     <w:tmpl w:val="E14835A8"/>
@@ -16260,7 +16239,7 @@
       </w:pPr>
     </w:lvl>
   </w:abstractNum>
-  <w:abstractNum w:abstractNumId="26">
+  <w:abstractNum w:abstractNumId="26" w15:restartNumberingAfterBreak="0">
     <w:nsid w:val="68C7759E"/>
     <w:multiLevelType w:val="hybridMultilevel"/>
     <w:tmpl w:val="0F242482"/>
@@ -16373,7 +16352,7 @@
       </w:rPr>
     </w:lvl>
   </w:abstractNum>
-  <w:abstractNum w:abstractNumId="27">
+  <w:abstractNum w:abstractNumId="27" w15:restartNumberingAfterBreak="0">
     <w:nsid w:val="718E22D4"/>
     <w:multiLevelType w:val="hybridMultilevel"/>
     <w:tmpl w:val="D1F4FD52"/>
@@ -16486,7 +16465,7 @@
       </w:rPr>
     </w:lvl>
   </w:abstractNum>
-  <w:abstractNum w:abstractNumId="28">
+  <w:abstractNum w:abstractNumId="28" w15:restartNumberingAfterBreak="0">
     <w:nsid w:val="73380953"/>
     <w:multiLevelType w:val="hybridMultilevel"/>
     <w:tmpl w:val="D63667B2"/>
@@ -16599,7 +16578,7 @@
       </w:rPr>
     </w:lvl>
   </w:abstractNum>
-  <w:abstractNum w:abstractNumId="29">
+  <w:abstractNum w:abstractNumId="29" w15:restartNumberingAfterBreak="0">
     <w:nsid w:val="746F1298"/>
     <w:multiLevelType w:val="hybridMultilevel"/>
     <w:tmpl w:val="180CFF00"/>
@@ -16712,7 +16691,7 @@
       </w:rPr>
     </w:lvl>
   </w:abstractNum>
-  <w:abstractNum w:abstractNumId="30">
+  <w:abstractNum w:abstractNumId="30" w15:restartNumberingAfterBreak="0">
     <w:nsid w:val="79DD638B"/>
     <w:multiLevelType w:val="hybridMultilevel"/>
     <w:tmpl w:val="10C83326"/>
@@ -16923,7 +16902,7 @@
 </file>
 
 <file path=word/styles.xml><?xml version="1.0" encoding="utf-8"?>
-<w:styles xmlns:mc="http://schemas.openxmlformats.org/markup-compatibility/2006" xmlns:r="http://schemas.openxmlformats.org/officeDocument/2006/relationships" xmlns:w="http://schemas.openxmlformats.org/wordprocessingml/2006/main" xmlns:w14="http://schemas.microsoft.com/office/word/2010/wordml" xmlns:w15="http://schemas.microsoft.com/office/word/2012/wordml" mc:Ignorable="w14 w15">
+<w:styles xmlns:mc="http://schemas.openxmlformats.org/markup-compatibility/2006" xmlns:r="http://schemas.openxmlformats.org/officeDocument/2006/relationships" xmlns:w="http://schemas.openxmlformats.org/wordprocessingml/2006/main" xmlns:w14="http://schemas.microsoft.com/office/word/2010/wordml" xmlns:w15="http://schemas.microsoft.com/office/word/2012/wordml" xmlns:w16cid="http://schemas.microsoft.com/office/word/2016/wordml/cid" xmlns:w16se="http://schemas.microsoft.com/office/word/2015/wordml/symex" mc:Ignorable="w14 w15 w16se w16cid">
   <w:docDefaults>
     <w:rPrDefault>
       <w:rPr>
@@ -16939,7 +16918,7 @@
       </w:pPr>
     </w:pPrDefault>
   </w:docDefaults>
-  <w:latentStyles w:defLockedState="0" w:defUIPriority="99" w:defSemiHidden="0" w:defUnhideWhenUsed="0" w:defQFormat="0" w:count="371">
+  <w:latentStyles w:defLockedState="0" w:defUIPriority="99" w:defSemiHidden="0" w:defUnhideWhenUsed="0" w:defQFormat="0" w:count="375">
     <w:lsdException w:name="Normal" w:uiPriority="0" w:qFormat="1"/>
     <w:lsdException w:name="heading 1" w:uiPriority="9" w:qFormat="1"/>
     <w:lsdException w:name="heading 2" w:semiHidden="1" w:uiPriority="9" w:unhideWhenUsed="1" w:qFormat="1"/>
@@ -17045,7 +17024,6 @@
     <w:lsdException w:name="HTML Sample" w:semiHidden="1" w:unhideWhenUsed="1"/>
     <w:lsdException w:name="HTML Typewriter" w:semiHidden="1" w:unhideWhenUsed="1"/>
     <w:lsdException w:name="HTML Variable" w:semiHidden="1" w:unhideWhenUsed="1"/>
-    <w:lsdException w:name="Normal Table" w:semiHidden="1" w:unhideWhenUsed="1"/>
     <w:lsdException w:name="annotation subject" w:semiHidden="1" w:unhideWhenUsed="1"/>
     <w:lsdException w:name="No List" w:semiHidden="1" w:unhideWhenUsed="1"/>
     <w:lsdException w:name="Outline List 1" w:semiHidden="1" w:unhideWhenUsed="1"/>
@@ -17089,10 +17067,8 @@
     <w:lsdException w:name="Table Elegant" w:semiHidden="1" w:unhideWhenUsed="1"/>
     <w:lsdException w:name="Table Professional" w:semiHidden="1" w:unhideWhenUsed="1"/>
     <w:lsdException w:name="Table Subtle 1" w:semiHidden="1" w:unhideWhenUsed="1"/>
-    <w:lsdException w:name="Table Subtle 2" w:semiHidden="1" w:unhideWhenUsed="1"/>
     <w:lsdException w:name="Table Web 1" w:semiHidden="1" w:unhideWhenUsed="1"/>
     <w:lsdException w:name="Table Web 2" w:semiHidden="1" w:unhideWhenUsed="1"/>
-    <w:lsdException w:name="Table Web 3" w:semiHidden="1" w:unhideWhenUsed="1"/>
     <w:lsdException w:name="Balloon Text" w:semiHidden="1" w:unhideWhenUsed="1"/>
     <w:lsdException w:name="Table Grid" w:uiPriority="59"/>
     <w:lsdException w:name="Table Theme" w:semiHidden="1" w:unhideWhenUsed="1"/>
@@ -17311,8 +17287,12 @@
     <w:lsdException w:name="List Table 5 Dark Accent 6" w:uiPriority="50"/>
     <w:lsdException w:name="List Table 6 Colorful Accent 6" w:uiPriority="51"/>
     <w:lsdException w:name="List Table 7 Colorful Accent 6" w:uiPriority="52"/>
+    <w:lsdException w:name="Mention" w:semiHidden="1" w:unhideWhenUsed="1"/>
+    <w:lsdException w:name="Smart Hyperlink" w:semiHidden="1" w:unhideWhenUsed="1"/>
+    <w:lsdException w:name="Hashtag" w:semiHidden="1" w:unhideWhenUsed="1"/>
+    <w:lsdException w:name="Unresolved Mention" w:semiHidden="1" w:unhideWhenUsed="1"/>
   </w:latentStyles>
-  <w:style w:type="paragraph" w:default="1" w:styleId="a0">
+  <w:style w:type="paragraph" w:default="1" w:styleId="Normal">
     <w:name w:val="Normal"/>
     <w:qFormat/>
     <w:rsid w:val="00D43F88"/>
@@ -17329,11 +17309,11 @@
       <w:lang w:val="ru-RU" w:eastAsia="ru-RU"/>
     </w:rPr>
   </w:style>
-  <w:style w:type="paragraph" w:styleId="1">
+  <w:style w:type="paragraph" w:styleId="Heading1">
     <w:name w:val="heading 1"/>
-    <w:basedOn w:val="a0"/>
-    <w:next w:val="a0"/>
-    <w:link w:val="10"/>
+    <w:basedOn w:val="Normal"/>
+    <w:next w:val="Normal"/>
+    <w:link w:val="Heading1Char"/>
     <w:uiPriority w:val="9"/>
     <w:qFormat/>
     <w:rsid w:val="004F0808"/>
@@ -17345,11 +17325,11 @@
       <w:b/>
     </w:rPr>
   </w:style>
-  <w:style w:type="paragraph" w:styleId="20">
+  <w:style w:type="paragraph" w:styleId="Heading2">
     <w:name w:val="heading 2"/>
-    <w:basedOn w:val="a0"/>
-    <w:next w:val="a0"/>
-    <w:link w:val="21"/>
+    <w:basedOn w:val="Normal"/>
+    <w:next w:val="Normal"/>
+    <w:link w:val="Heading2Char"/>
     <w:uiPriority w:val="9"/>
     <w:unhideWhenUsed/>
     <w:qFormat/>
@@ -17362,11 +17342,11 @@
       <w:b/>
     </w:rPr>
   </w:style>
-  <w:style w:type="paragraph" w:styleId="30">
+  <w:style w:type="paragraph" w:styleId="Heading3">
     <w:name w:val="heading 3"/>
-    <w:basedOn w:val="a1"/>
-    <w:next w:val="a0"/>
-    <w:link w:val="31"/>
+    <w:basedOn w:val="ListParagraph"/>
+    <w:next w:val="Normal"/>
+    <w:link w:val="Heading3Char"/>
     <w:uiPriority w:val="9"/>
     <w:unhideWhenUsed/>
     <w:qFormat/>
@@ -17384,11 +17364,11 @@
       <w:b/>
     </w:rPr>
   </w:style>
-  <w:style w:type="paragraph" w:styleId="7">
+  <w:style w:type="paragraph" w:styleId="Heading7">
     <w:name w:val="heading 7"/>
-    <w:basedOn w:val="a0"/>
-    <w:next w:val="a0"/>
-    <w:link w:val="70"/>
+    <w:basedOn w:val="Normal"/>
+    <w:next w:val="Normal"/>
+    <w:link w:val="Heading7Char"/>
     <w:qFormat/>
     <w:rsid w:val="00987A72"/>
     <w:pPr>
@@ -17404,13 +17384,13 @@
       <w:szCs w:val="20"/>
     </w:rPr>
   </w:style>
-  <w:style w:type="character" w:default="1" w:styleId="a2">
+  <w:style w:type="character" w:default="1" w:styleId="DefaultParagraphFont">
     <w:name w:val="Default Paragraph Font"/>
     <w:uiPriority w:val="1"/>
     <w:semiHidden/>
     <w:unhideWhenUsed/>
   </w:style>
-  <w:style w:type="table" w:default="1" w:styleId="a3">
+  <w:style w:type="table" w:default="1" w:styleId="TableNormal">
     <w:name w:val="Normal Table"/>
     <w:uiPriority w:val="99"/>
     <w:semiHidden/>
@@ -17425,16 +17405,16 @@
       </w:tblCellMar>
     </w:tblPr>
   </w:style>
-  <w:style w:type="numbering" w:default="1" w:styleId="a4">
+  <w:style w:type="numbering" w:default="1" w:styleId="NoList">
     <w:name w:val="No List"/>
     <w:uiPriority w:val="99"/>
     <w:semiHidden/>
     <w:unhideWhenUsed/>
   </w:style>
-  <w:style w:type="paragraph" w:styleId="a1">
+  <w:style w:type="paragraph" w:styleId="ListParagraph">
     <w:name w:val="List Paragraph"/>
-    <w:basedOn w:val="a0"/>
-    <w:link w:val="a5"/>
+    <w:basedOn w:val="Normal"/>
+    <w:link w:val="ListParagraphChar"/>
     <w:uiPriority w:val="34"/>
     <w:qFormat/>
     <w:rsid w:val="003B7FE3"/>
@@ -17443,10 +17423,10 @@
       <w:contextualSpacing/>
     </w:pPr>
   </w:style>
-  <w:style w:type="paragraph" w:styleId="a6">
+  <w:style w:type="paragraph" w:styleId="Header">
     <w:name w:val="header"/>
-    <w:basedOn w:val="a0"/>
-    <w:link w:val="a7"/>
+    <w:basedOn w:val="Normal"/>
+    <w:link w:val="HeaderChar"/>
     <w:uiPriority w:val="99"/>
     <w:unhideWhenUsed/>
     <w:rsid w:val="003B7FE3"/>
@@ -17458,10 +17438,10 @@
       <w:spacing w:line="240" w:lineRule="auto"/>
     </w:pPr>
   </w:style>
-  <w:style w:type="character" w:customStyle="1" w:styleId="a7">
-    <w:name w:val="Верхний колонтитул Знак"/>
-    <w:basedOn w:val="a2"/>
-    <w:link w:val="a6"/>
+  <w:style w:type="character" w:customStyle="1" w:styleId="HeaderChar">
+    <w:name w:val="Header Char"/>
+    <w:basedOn w:val="DefaultParagraphFont"/>
+    <w:link w:val="Header"/>
     <w:uiPriority w:val="99"/>
     <w:rsid w:val="003B7FE3"/>
     <w:rPr>
@@ -17472,10 +17452,10 @@
       <w:lang w:val="ru-RU" w:eastAsia="ru-RU"/>
     </w:rPr>
   </w:style>
-  <w:style w:type="paragraph" w:styleId="a8">
+  <w:style w:type="paragraph" w:styleId="Footer">
     <w:name w:val="footer"/>
-    <w:basedOn w:val="a0"/>
-    <w:link w:val="a9"/>
+    <w:basedOn w:val="Normal"/>
+    <w:link w:val="FooterChar"/>
     <w:uiPriority w:val="99"/>
     <w:unhideWhenUsed/>
     <w:rsid w:val="003B7FE3"/>
@@ -17487,10 +17467,10 @@
       <w:spacing w:line="240" w:lineRule="auto"/>
     </w:pPr>
   </w:style>
-  <w:style w:type="character" w:customStyle="1" w:styleId="a9">
-    <w:name w:val="Нижний колонтитул Знак"/>
-    <w:basedOn w:val="a2"/>
-    <w:link w:val="a8"/>
+  <w:style w:type="character" w:customStyle="1" w:styleId="FooterChar">
+    <w:name w:val="Footer Char"/>
+    <w:basedOn w:val="DefaultParagraphFont"/>
+    <w:link w:val="Footer"/>
     <w:uiPriority w:val="99"/>
     <w:rsid w:val="003B7FE3"/>
     <w:rPr>
@@ -17501,7 +17481,7 @@
       <w:lang w:val="ru-RU" w:eastAsia="ru-RU"/>
     </w:rPr>
   </w:style>
-  <w:style w:type="paragraph" w:customStyle="1" w:styleId="aa">
+  <w:style w:type="paragraph" w:customStyle="1" w:styleId="a0">
     <w:name w:val="Чертежный"/>
     <w:rsid w:val="003B7FE3"/>
     <w:pPr>
@@ -17516,10 +17496,10 @@
       <w:lang w:val="uk-UA" w:eastAsia="ru-RU"/>
     </w:rPr>
   </w:style>
-  <w:style w:type="character" w:customStyle="1" w:styleId="10">
-    <w:name w:val="Заголовок 1 Знак"/>
-    <w:basedOn w:val="a2"/>
-    <w:link w:val="1"/>
+  <w:style w:type="character" w:customStyle="1" w:styleId="Heading1Char">
+    <w:name w:val="Heading 1 Char"/>
+    <w:basedOn w:val="DefaultParagraphFont"/>
+    <w:link w:val="Heading1"/>
     <w:uiPriority w:val="9"/>
     <w:rsid w:val="004F0808"/>
     <w:rPr>
@@ -17531,10 +17511,10 @@
       <w:lang w:val="ru-RU" w:eastAsia="ru-RU"/>
     </w:rPr>
   </w:style>
-  <w:style w:type="character" w:customStyle="1" w:styleId="21">
-    <w:name w:val="Заголовок 2 Знак"/>
-    <w:basedOn w:val="a2"/>
-    <w:link w:val="20"/>
+  <w:style w:type="character" w:customStyle="1" w:styleId="Heading2Char">
+    <w:name w:val="Heading 2 Char"/>
+    <w:basedOn w:val="DefaultParagraphFont"/>
+    <w:link w:val="Heading2"/>
     <w:uiPriority w:val="9"/>
     <w:rsid w:val="004F0808"/>
     <w:rPr>
@@ -17548,13 +17528,13 @@
   </w:style>
   <w:style w:type="character" w:customStyle="1" w:styleId="apple-converted-space">
     <w:name w:val="apple-converted-space"/>
-    <w:basedOn w:val="a2"/>
+    <w:basedOn w:val="DefaultParagraphFont"/>
     <w:rsid w:val="0081741B"/>
   </w:style>
-  <w:style w:type="paragraph" w:styleId="ab">
+  <w:style w:type="paragraph" w:styleId="BalloonText">
     <w:name w:val="Balloon Text"/>
-    <w:basedOn w:val="a0"/>
-    <w:link w:val="ac"/>
+    <w:basedOn w:val="Normal"/>
+    <w:link w:val="BalloonTextChar"/>
     <w:uiPriority w:val="99"/>
     <w:semiHidden/>
     <w:unhideWhenUsed/>
@@ -17568,10 +17548,10 @@
       <w:szCs w:val="16"/>
     </w:rPr>
   </w:style>
-  <w:style w:type="character" w:customStyle="1" w:styleId="ac">
-    <w:name w:val="Текст выноски Знак"/>
-    <w:basedOn w:val="a2"/>
-    <w:link w:val="ab"/>
+  <w:style w:type="character" w:customStyle="1" w:styleId="BalloonTextChar">
+    <w:name w:val="Balloon Text Char"/>
+    <w:basedOn w:val="DefaultParagraphFont"/>
+    <w:link w:val="BalloonText"/>
     <w:uiPriority w:val="99"/>
     <w:semiHidden/>
     <w:rsid w:val="0081741B"/>
@@ -17583,10 +17563,10 @@
       <w:lang w:val="ru-RU" w:eastAsia="ru-RU"/>
     </w:rPr>
   </w:style>
-  <w:style w:type="character" w:customStyle="1" w:styleId="31">
-    <w:name w:val="Заголовок 3 Знак"/>
-    <w:basedOn w:val="a2"/>
-    <w:link w:val="30"/>
+  <w:style w:type="character" w:customStyle="1" w:styleId="Heading3Char">
+    <w:name w:val="Heading 3 Char"/>
+    <w:basedOn w:val="DefaultParagraphFont"/>
+    <w:link w:val="Heading3"/>
     <w:uiPriority w:val="9"/>
     <w:rsid w:val="003C048C"/>
     <w:rPr>
@@ -17598,7 +17578,7 @@
       <w:lang w:val="ru-RU" w:eastAsia="ru-RU"/>
     </w:rPr>
   </w:style>
-  <w:style w:type="paragraph" w:customStyle="1" w:styleId="11">
+  <w:style w:type="paragraph" w:customStyle="1" w:styleId="1">
     <w:name w:val="Обычный1"/>
     <w:rsid w:val="00CD5C3E"/>
     <w:pPr>
@@ -17614,9 +17594,9 @@
       <w:lang w:val="ru-RU" w:eastAsia="ru-RU"/>
     </w:rPr>
   </w:style>
-  <w:style w:type="paragraph" w:styleId="ad">
+  <w:style w:type="paragraph" w:styleId="NormalWeb">
     <w:name w:val="Normal (Web)"/>
-    <w:basedOn w:val="a0"/>
+    <w:basedOn w:val="Normal"/>
     <w:uiPriority w:val="99"/>
     <w:unhideWhenUsed/>
     <w:rsid w:val="00FB35C7"/>
@@ -17629,9 +17609,9 @@
       <w:szCs w:val="24"/>
     </w:rPr>
   </w:style>
-  <w:style w:type="character" w:styleId="ae">
+  <w:style w:type="character" w:styleId="Hyperlink">
     <w:name w:val="Hyperlink"/>
-    <w:basedOn w:val="a2"/>
+    <w:basedOn w:val="DefaultParagraphFont"/>
     <w:uiPriority w:val="99"/>
     <w:unhideWhenUsed/>
     <w:rsid w:val="00FB35C7"/>
@@ -17640,9 +17620,9 @@
       <w:u w:val="single"/>
     </w:rPr>
   </w:style>
-  <w:style w:type="character" w:styleId="af">
+  <w:style w:type="character" w:styleId="Emphasis">
     <w:name w:val="Emphasis"/>
-    <w:basedOn w:val="a2"/>
+    <w:basedOn w:val="DefaultParagraphFont"/>
     <w:uiPriority w:val="20"/>
     <w:qFormat/>
     <w:rsid w:val="00FB35C7"/>
@@ -17651,10 +17631,10 @@
       <w:iCs/>
     </w:rPr>
   </w:style>
-  <w:style w:type="paragraph" w:customStyle="1" w:styleId="af0">
+  <w:style w:type="paragraph" w:customStyle="1" w:styleId="a1">
     <w:name w:val="Простой текст"/>
-    <w:basedOn w:val="ad"/>
-    <w:link w:val="af1"/>
+    <w:basedOn w:val="NormalWeb"/>
+    <w:link w:val="a2"/>
     <w:qFormat/>
     <w:rsid w:val="00FB35C7"/>
     <w:pPr>
@@ -17667,9 +17647,9 @@
       <w:szCs w:val="26"/>
     </w:rPr>
   </w:style>
-  <w:style w:type="character" w:customStyle="1" w:styleId="af1">
+  <w:style w:type="character" w:customStyle="1" w:styleId="a2">
     <w:name w:val="Простой текст Знак"/>
-    <w:link w:val="af0"/>
+    <w:link w:val="a1"/>
     <w:rsid w:val="00FB35C7"/>
     <w:rPr>
       <w:rFonts w:ascii="Times New Roman" w:hAnsi="Times New Roman"/>
@@ -17678,9 +17658,9 @@
       <w:lang w:val="ru-RU" w:eastAsia="ru-RU"/>
     </w:rPr>
   </w:style>
-  <w:style w:type="character" w:customStyle="1" w:styleId="af2">
+  <w:style w:type="character" w:customStyle="1" w:styleId="a3">
     <w:name w:val="Курсовой Знак"/>
-    <w:link w:val="af3"/>
+    <w:link w:val="a4"/>
     <w:locked/>
     <w:rsid w:val="00FB35C7"/>
     <w:rPr>
@@ -17691,10 +17671,10 @@
       <w:szCs w:val="26"/>
     </w:rPr>
   </w:style>
-  <w:style w:type="paragraph" w:customStyle="1" w:styleId="af3">
+  <w:style w:type="paragraph" w:customStyle="1" w:styleId="a4">
     <w:name w:val="Курсовой"/>
-    <w:basedOn w:val="a0"/>
-    <w:link w:val="af2"/>
+    <w:basedOn w:val="Normal"/>
+    <w:link w:val="a3"/>
     <w:rsid w:val="00FB35C7"/>
     <w:pPr>
       <w:spacing w:after="200" w:line="312" w:lineRule="auto"/>
@@ -17709,9 +17689,9 @@
       <w:lang w:val="en-US" w:eastAsia="en-US"/>
     </w:rPr>
   </w:style>
-  <w:style w:type="paragraph" w:customStyle="1" w:styleId="af4">
+  <w:style w:type="paragraph" w:customStyle="1" w:styleId="a5">
     <w:name w:val="Маркированный"/>
-    <w:basedOn w:val="a0"/>
+    <w:basedOn w:val="Normal"/>
     <w:rsid w:val="00FB35C7"/>
     <w:pPr>
       <w:tabs>
@@ -17729,10 +17709,10 @@
       <w:lang w:eastAsia="en-US"/>
     </w:rPr>
   </w:style>
-  <w:style w:type="paragraph" w:customStyle="1" w:styleId="af5">
+  <w:style w:type="paragraph" w:customStyle="1" w:styleId="a6">
     <w:name w:val="Простой текст диплом"/>
-    <w:basedOn w:val="a0"/>
-    <w:link w:val="af6"/>
+    <w:basedOn w:val="Normal"/>
+    <w:link w:val="a7"/>
     <w:qFormat/>
     <w:rsid w:val="00FB35C7"/>
     <w:pPr>
@@ -17746,9 +17726,9 @@
       <w:lang w:eastAsia="en-US"/>
     </w:rPr>
   </w:style>
-  <w:style w:type="character" w:customStyle="1" w:styleId="af6">
+  <w:style w:type="character" w:customStyle="1" w:styleId="a7">
     <w:name w:val="Простой текст диплом Знак"/>
-    <w:link w:val="af5"/>
+    <w:link w:val="a6"/>
     <w:rsid w:val="00FB35C7"/>
     <w:rPr>
       <w:rFonts w:ascii="Times New Roman" w:hAnsi="Times New Roman"/>
@@ -17766,9 +17746,9 @@
       <w:szCs w:val="12"/>
     </w:rPr>
   </w:style>
-  <w:style w:type="table" w:styleId="af7">
+  <w:style w:type="table" w:styleId="TableGrid">
     <w:name w:val="Table Grid"/>
-    <w:basedOn w:val="a3"/>
+    <w:basedOn w:val="TableNormal"/>
     <w:uiPriority w:val="59"/>
     <w:rsid w:val="00FB35C7"/>
     <w:pPr>
@@ -17779,7 +17759,6 @@
       <w:lang w:val="ru-RU" w:eastAsia="ru-RU"/>
     </w:rPr>
     <w:tblPr>
-      <w:tblInd w:w="0" w:type="dxa"/>
       <w:tblBorders>
         <w:top w:val="single" w:sz="4" w:space="0" w:color="000000" w:themeColor="text1"/>
         <w:left w:val="single" w:sz="4" w:space="0" w:color="000000" w:themeColor="text1"/>
@@ -17788,18 +17767,12 @@
         <w:insideH w:val="single" w:sz="4" w:space="0" w:color="000000" w:themeColor="text1"/>
         <w:insideV w:val="single" w:sz="4" w:space="0" w:color="000000" w:themeColor="text1"/>
       </w:tblBorders>
-      <w:tblCellMar>
-        <w:top w:w="0" w:type="dxa"/>
-        <w:left w:w="108" w:type="dxa"/>
-        <w:bottom w:w="0" w:type="dxa"/>
-        <w:right w:w="108" w:type="dxa"/>
-      </w:tblCellMar>
     </w:tblPr>
   </w:style>
-  <w:style w:type="paragraph" w:styleId="af8">
+  <w:style w:type="paragraph" w:styleId="TOCHeading">
     <w:name w:val="TOC Heading"/>
-    <w:basedOn w:val="1"/>
-    <w:next w:val="a0"/>
+    <w:basedOn w:val="Heading1"/>
+    <w:next w:val="Normal"/>
     <w:uiPriority w:val="39"/>
     <w:unhideWhenUsed/>
     <w:qFormat/>
@@ -17817,11 +17790,11 @@
       <w:lang w:eastAsia="en-US"/>
     </w:rPr>
   </w:style>
-  <w:style w:type="paragraph" w:styleId="12">
+  <w:style w:type="paragraph" w:styleId="TOC1">
     <w:name w:val="toc 1"/>
-    <w:basedOn w:val="a0"/>
-    <w:next w:val="a0"/>
-    <w:link w:val="13"/>
+    <w:basedOn w:val="Normal"/>
+    <w:next w:val="Normal"/>
+    <w:link w:val="TOC1Char"/>
     <w:autoRedefine/>
     <w:uiPriority w:val="39"/>
     <w:unhideWhenUsed/>
@@ -17834,10 +17807,10 @@
       <w:ind w:firstLine="851"/>
     </w:pPr>
   </w:style>
-  <w:style w:type="paragraph" w:styleId="22">
+  <w:style w:type="paragraph" w:styleId="TOC2">
     <w:name w:val="toc 2"/>
-    <w:basedOn w:val="a0"/>
-    <w:next w:val="a0"/>
+    <w:basedOn w:val="Normal"/>
+    <w:next w:val="Normal"/>
     <w:autoRedefine/>
     <w:uiPriority w:val="39"/>
     <w:unhideWhenUsed/>
@@ -17866,10 +17839,10 @@
       <w:lang w:val="ru-RU"/>
     </w:rPr>
   </w:style>
-  <w:style w:type="paragraph" w:styleId="32">
+  <w:style w:type="paragraph" w:styleId="TOC3">
     <w:name w:val="toc 3"/>
-    <w:basedOn w:val="a0"/>
-    <w:next w:val="a0"/>
+    <w:basedOn w:val="Normal"/>
+    <w:next w:val="Normal"/>
     <w:autoRedefine/>
     <w:uiPriority w:val="39"/>
     <w:unhideWhenUsed/>
@@ -17882,7 +17855,7 @@
       <w:ind w:left="560"/>
     </w:pPr>
   </w:style>
-  <w:style w:type="character" w:styleId="af9">
+  <w:style w:type="character" w:styleId="PageNumber">
     <w:name w:val="page number"/>
     <w:rsid w:val="00987A72"/>
     <w:rPr>
@@ -17891,10 +17864,10 @@
       <w:sz w:val="28"/>
     </w:rPr>
   </w:style>
-  <w:style w:type="paragraph" w:styleId="afa">
+  <w:style w:type="paragraph" w:styleId="BodyText">
     <w:name w:val="Body Text"/>
-    <w:basedOn w:val="a0"/>
-    <w:link w:val="afb"/>
+    <w:basedOn w:val="Normal"/>
+    <w:link w:val="BodyTextChar"/>
     <w:rsid w:val="00987A72"/>
     <w:pPr>
       <w:widowControl w:val="0"/>
@@ -17909,10 +17882,10 @@
       <w:szCs w:val="20"/>
     </w:rPr>
   </w:style>
-  <w:style w:type="character" w:customStyle="1" w:styleId="afb">
-    <w:name w:val="Основной текст Знак"/>
-    <w:basedOn w:val="a2"/>
-    <w:link w:val="afa"/>
+  <w:style w:type="character" w:customStyle="1" w:styleId="BodyTextChar">
+    <w:name w:val="Body Text Char"/>
+    <w:basedOn w:val="DefaultParagraphFont"/>
+    <w:link w:val="BodyText"/>
     <w:rsid w:val="00987A72"/>
     <w:rPr>
       <w:rFonts w:ascii="Times New Roman" w:eastAsia="Times New Roman" w:hAnsi="Times New Roman" w:cs="Times New Roman"/>
@@ -17923,10 +17896,10 @@
       <w:lang w:val="ru-RU" w:eastAsia="ru-RU"/>
     </w:rPr>
   </w:style>
-  <w:style w:type="character" w:customStyle="1" w:styleId="70">
-    <w:name w:val="Заголовок 7 Знак"/>
-    <w:basedOn w:val="a2"/>
-    <w:link w:val="7"/>
+  <w:style w:type="character" w:customStyle="1" w:styleId="Heading7Char">
+    <w:name w:val="Heading 7 Char"/>
+    <w:basedOn w:val="DefaultParagraphFont"/>
+    <w:link w:val="Heading7"/>
     <w:rsid w:val="00987A72"/>
     <w:rPr>
       <w:rFonts w:ascii="Arial" w:eastAsia="Times New Roman" w:hAnsi="Arial" w:cs="Times New Roman"/>
@@ -17935,9 +17908,9 @@
       <w:lang w:val="ru-RU" w:eastAsia="ru-RU"/>
     </w:rPr>
   </w:style>
-  <w:style w:type="character" w:styleId="afc">
+  <w:style w:type="character" w:styleId="PlaceholderText">
     <w:name w:val="Placeholder Text"/>
-    <w:basedOn w:val="a2"/>
+    <w:basedOn w:val="DefaultParagraphFont"/>
     <w:uiPriority w:val="99"/>
     <w:semiHidden/>
     <w:rsid w:val="00645D15"/>
@@ -17945,9 +17918,9 @@
       <w:color w:val="808080"/>
     </w:rPr>
   </w:style>
-  <w:style w:type="paragraph" w:customStyle="1" w:styleId="afd">
+  <w:style w:type="paragraph" w:customStyle="1" w:styleId="a8">
     <w:name w:val="Формулки"/>
-    <w:basedOn w:val="a0"/>
+    <w:basedOn w:val="Normal"/>
     <w:qFormat/>
     <w:rsid w:val="004A3445"/>
     <w:pPr>
@@ -17965,8 +17938,8 @@
   </w:style>
   <w:style w:type="paragraph" w:customStyle="1" w:styleId="a">
     <w:name w:val="Список_маркеры"/>
-    <w:basedOn w:val="a1"/>
-    <w:link w:val="afe"/>
+    <w:basedOn w:val="ListParagraph"/>
+    <w:link w:val="a9"/>
     <w:qFormat/>
     <w:rsid w:val="0052204A"/>
     <w:pPr>
@@ -17986,9 +17959,9 @@
       <w:lang w:val="de-DE"/>
     </w:rPr>
   </w:style>
-  <w:style w:type="character" w:customStyle="1" w:styleId="afe">
+  <w:style w:type="character" w:customStyle="1" w:styleId="a9">
     <w:name w:val="Список_маркеры Знак"/>
-    <w:basedOn w:val="a2"/>
+    <w:basedOn w:val="DefaultParagraphFont"/>
     <w:link w:val="a"/>
     <w:rsid w:val="0052204A"/>
     <w:rPr>
@@ -17998,10 +17971,10 @@
       <w:lang w:val="de-DE" w:eastAsia="ru-RU"/>
     </w:rPr>
   </w:style>
-  <w:style w:type="paragraph" w:customStyle="1" w:styleId="aff">
+  <w:style w:type="paragraph" w:customStyle="1" w:styleId="aa">
     <w:name w:val="Список_нумер"/>
-    <w:basedOn w:val="a0"/>
-    <w:link w:val="aff0"/>
+    <w:basedOn w:val="Normal"/>
+    <w:link w:val="ab"/>
     <w:qFormat/>
     <w:rsid w:val="00F70659"/>
     <w:pPr>
@@ -18016,10 +17989,10 @@
       <w:lang w:val="de-DE"/>
     </w:rPr>
   </w:style>
-  <w:style w:type="character" w:customStyle="1" w:styleId="aff0">
+  <w:style w:type="character" w:customStyle="1" w:styleId="ab">
     <w:name w:val="Список_нумер Знак"/>
-    <w:basedOn w:val="a2"/>
-    <w:link w:val="aff"/>
+    <w:basedOn w:val="DefaultParagraphFont"/>
+    <w:link w:val="aa"/>
     <w:rsid w:val="00F70659"/>
     <w:rPr>
       <w:rFonts w:ascii="Times New Roman" w:eastAsia="Times New Roman" w:hAnsi="Times New Roman" w:cs="Times New Roman"/>
@@ -18029,9 +18002,9 @@
       <w:lang w:val="de-DE" w:eastAsia="ru-RU"/>
     </w:rPr>
   </w:style>
-  <w:style w:type="paragraph" w:customStyle="1" w:styleId="aff1">
+  <w:style w:type="paragraph" w:customStyle="1" w:styleId="ac">
     <w:name w:val="Формула Номер"/>
-    <w:basedOn w:val="a0"/>
+    <w:basedOn w:val="Normal"/>
     <w:qFormat/>
     <w:rsid w:val="0064166D"/>
     <w:pPr>
@@ -18051,9 +18024,9 @@
       <w:lang w:eastAsia="en-US"/>
     </w:rPr>
   </w:style>
-  <w:style w:type="paragraph" w:customStyle="1" w:styleId="aff2">
+  <w:style w:type="paragraph" w:customStyle="1" w:styleId="ad">
     <w:name w:val="Нф"/>
-    <w:basedOn w:val="a0"/>
+    <w:basedOn w:val="Normal"/>
     <w:qFormat/>
     <w:rsid w:val="00384245"/>
     <w:pPr>
@@ -18071,9 +18044,9 @@
       <w:lang w:eastAsia="en-US"/>
     </w:rPr>
   </w:style>
-  <w:style w:type="character" w:styleId="aff3">
+  <w:style w:type="character" w:styleId="CommentReference">
     <w:name w:val="annotation reference"/>
-    <w:basedOn w:val="a2"/>
+    <w:basedOn w:val="DefaultParagraphFont"/>
     <w:uiPriority w:val="99"/>
     <w:semiHidden/>
     <w:unhideWhenUsed/>
@@ -18083,10 +18056,10 @@
       <w:szCs w:val="16"/>
     </w:rPr>
   </w:style>
-  <w:style w:type="paragraph" w:styleId="aff4">
+  <w:style w:type="paragraph" w:styleId="CommentText">
     <w:name w:val="annotation text"/>
-    <w:basedOn w:val="a0"/>
-    <w:link w:val="aff5"/>
+    <w:basedOn w:val="Normal"/>
+    <w:link w:val="CommentTextChar"/>
     <w:uiPriority w:val="99"/>
     <w:semiHidden/>
     <w:unhideWhenUsed/>
@@ -18099,10 +18072,10 @@
       <w:szCs w:val="20"/>
     </w:rPr>
   </w:style>
-  <w:style w:type="character" w:customStyle="1" w:styleId="aff5">
-    <w:name w:val="Текст примечания Знак"/>
-    <w:basedOn w:val="a2"/>
-    <w:link w:val="aff4"/>
+  <w:style w:type="character" w:customStyle="1" w:styleId="CommentTextChar">
+    <w:name w:val="Comment Text Char"/>
+    <w:basedOn w:val="DefaultParagraphFont"/>
+    <w:link w:val="CommentText"/>
     <w:uiPriority w:val="99"/>
     <w:semiHidden/>
     <w:rsid w:val="007F0BB3"/>
@@ -18114,11 +18087,11 @@
       <w:lang w:val="ru-RU" w:eastAsia="ru-RU"/>
     </w:rPr>
   </w:style>
-  <w:style w:type="paragraph" w:styleId="aff6">
+  <w:style w:type="paragraph" w:styleId="CommentSubject">
     <w:name w:val="annotation subject"/>
-    <w:basedOn w:val="aff4"/>
-    <w:next w:val="aff4"/>
-    <w:link w:val="aff7"/>
+    <w:basedOn w:val="CommentText"/>
+    <w:next w:val="CommentText"/>
+    <w:link w:val="CommentSubjectChar"/>
     <w:uiPriority w:val="99"/>
     <w:semiHidden/>
     <w:unhideWhenUsed/>
@@ -18127,10 +18100,10 @@
       <w:b/>
     </w:rPr>
   </w:style>
-  <w:style w:type="character" w:customStyle="1" w:styleId="aff7">
-    <w:name w:val="Тема примечания Знак"/>
-    <w:basedOn w:val="aff5"/>
-    <w:link w:val="aff6"/>
+  <w:style w:type="character" w:customStyle="1" w:styleId="CommentSubjectChar">
+    <w:name w:val="Comment Subject Char"/>
+    <w:basedOn w:val="CommentTextChar"/>
+    <w:link w:val="CommentSubject"/>
     <w:uiPriority w:val="99"/>
     <w:semiHidden/>
     <w:rsid w:val="007F0BB3"/>
@@ -18143,10 +18116,10 @@
       <w:lang w:val="ru-RU" w:eastAsia="ru-RU"/>
     </w:rPr>
   </w:style>
-  <w:style w:type="paragraph" w:customStyle="1" w:styleId="23">
+  <w:style w:type="paragraph" w:customStyle="1" w:styleId="20">
     <w:name w:val="Список_нумер_2уровень"/>
-    <w:basedOn w:val="a1"/>
-    <w:link w:val="24"/>
+    <w:basedOn w:val="ListParagraph"/>
+    <w:link w:val="21"/>
     <w:qFormat/>
     <w:rsid w:val="005A7084"/>
     <w:pPr>
@@ -18155,8 +18128,8 @@
   </w:style>
   <w:style w:type="paragraph" w:customStyle="1" w:styleId="2">
     <w:name w:val="Список_маркеры_2уровень"/>
-    <w:basedOn w:val="a1"/>
-    <w:link w:val="25"/>
+    <w:basedOn w:val="ListParagraph"/>
+    <w:link w:val="22"/>
     <w:qFormat/>
     <w:rsid w:val="00EB286F"/>
     <w:pPr>
@@ -18169,10 +18142,10 @@
       </w:tabs>
     </w:pPr>
   </w:style>
-  <w:style w:type="character" w:customStyle="1" w:styleId="a5">
-    <w:name w:val="Абзац списка Знак"/>
-    <w:basedOn w:val="a2"/>
-    <w:link w:val="a1"/>
+  <w:style w:type="character" w:customStyle="1" w:styleId="ListParagraphChar">
+    <w:name w:val="List Paragraph Char"/>
+    <w:basedOn w:val="DefaultParagraphFont"/>
+    <w:link w:val="ListParagraph"/>
     <w:uiPriority w:val="34"/>
     <w:rsid w:val="004921AA"/>
     <w:rPr>
@@ -18183,10 +18156,10 @@
       <w:lang w:val="ru-RU" w:eastAsia="ru-RU"/>
     </w:rPr>
   </w:style>
-  <w:style w:type="character" w:customStyle="1" w:styleId="24">
+  <w:style w:type="character" w:customStyle="1" w:styleId="21">
     <w:name w:val="Список_нумер_2уровень Знак"/>
-    <w:basedOn w:val="a5"/>
-    <w:link w:val="23"/>
+    <w:basedOn w:val="ListParagraphChar"/>
+    <w:link w:val="20"/>
     <w:rsid w:val="005A7084"/>
     <w:rPr>
       <w:rFonts w:ascii="Times New Roman" w:eastAsiaTheme="minorEastAsia" w:hAnsi="Times New Roman" w:cs="Times New Roman"/>
@@ -18198,8 +18171,8 @@
   </w:style>
   <w:style w:type="paragraph" w:customStyle="1" w:styleId="3">
     <w:name w:val="Список_маркеры_3уровень"/>
-    <w:basedOn w:val="a1"/>
-    <w:link w:val="33"/>
+    <w:basedOn w:val="ListParagraph"/>
+    <w:link w:val="30"/>
     <w:qFormat/>
     <w:rsid w:val="00632FC1"/>
     <w:pPr>
@@ -18208,9 +18181,9 @@
       </w:numPr>
     </w:pPr>
   </w:style>
-  <w:style w:type="character" w:customStyle="1" w:styleId="25">
+  <w:style w:type="character" w:customStyle="1" w:styleId="22">
     <w:name w:val="Список_маркеры_2уровень Знак"/>
-    <w:basedOn w:val="a5"/>
+    <w:basedOn w:val="ListParagraphChar"/>
     <w:link w:val="2"/>
     <w:rsid w:val="00EB286F"/>
     <w:rPr>
@@ -18221,9 +18194,9 @@
       <w:lang w:val="ru-RU" w:eastAsia="ru-RU"/>
     </w:rPr>
   </w:style>
-  <w:style w:type="character" w:customStyle="1" w:styleId="33">
+  <w:style w:type="character" w:customStyle="1" w:styleId="30">
     <w:name w:val="Список_маркеры_3уровень Знак"/>
-    <w:basedOn w:val="a5"/>
+    <w:basedOn w:val="ListParagraphChar"/>
     <w:link w:val="3"/>
     <w:rsid w:val="00632FC1"/>
     <w:rPr>
@@ -18234,10 +18207,10 @@
       <w:lang w:val="ru-RU" w:eastAsia="ru-RU"/>
     </w:rPr>
   </w:style>
-  <w:style w:type="paragraph" w:styleId="aff8">
+  <w:style w:type="paragraph" w:styleId="Subtitle">
     <w:name w:val="Subtitle"/>
-    <w:basedOn w:val="a0"/>
-    <w:link w:val="aff9"/>
+    <w:basedOn w:val="Normal"/>
+    <w:link w:val="SubtitleChar"/>
     <w:uiPriority w:val="11"/>
     <w:qFormat/>
     <w:rsid w:val="00DA42D4"/>
@@ -18256,10 +18229,10 @@
       <w:lang w:eastAsia="en-US"/>
     </w:rPr>
   </w:style>
-  <w:style w:type="character" w:customStyle="1" w:styleId="aff9">
-    <w:name w:val="Подзаголовок Знак"/>
-    <w:basedOn w:val="a2"/>
-    <w:link w:val="aff8"/>
+  <w:style w:type="character" w:customStyle="1" w:styleId="SubtitleChar">
+    <w:name w:val="Subtitle Char"/>
+    <w:basedOn w:val="DefaultParagraphFont"/>
+    <w:link w:val="Subtitle"/>
     <w:uiPriority w:val="11"/>
     <w:rsid w:val="00DA42D4"/>
     <w:rPr>
@@ -18271,10 +18244,10 @@
       <w:lang w:val="ru-RU"/>
     </w:rPr>
   </w:style>
-  <w:style w:type="paragraph" w:styleId="affa">
+  <w:style w:type="paragraph" w:styleId="PlainText">
     <w:name w:val="Plain Text"/>
-    <w:basedOn w:val="30"/>
-    <w:link w:val="affb"/>
+    <w:basedOn w:val="Heading3"/>
+    <w:link w:val="PlainTextChar"/>
     <w:rsid w:val="00DA42D4"/>
     <w:pPr>
       <w:keepNext/>
@@ -18295,10 +18268,10 @@
       <w:lang w:val="de-DE"/>
     </w:rPr>
   </w:style>
-  <w:style w:type="character" w:customStyle="1" w:styleId="affb">
-    <w:name w:val="Текст Знак"/>
-    <w:basedOn w:val="a2"/>
-    <w:link w:val="affa"/>
+  <w:style w:type="character" w:customStyle="1" w:styleId="PlainTextChar">
+    <w:name w:val="Plain Text Char"/>
+    <w:basedOn w:val="DefaultParagraphFont"/>
+    <w:link w:val="PlainText"/>
     <w:rsid w:val="00DA42D4"/>
     <w:rPr>
       <w:rFonts w:ascii="Courier New" w:eastAsia="Times New Roman" w:hAnsi="Courier New" w:cs="Times New Roman"/>
@@ -18308,10 +18281,10 @@
       <w:lang w:val="de-DE" w:eastAsia="ru-RU"/>
     </w:rPr>
   </w:style>
-  <w:style w:type="paragraph" w:styleId="26">
+  <w:style w:type="paragraph" w:styleId="BodyTextIndent2">
     <w:name w:val="Body Text Indent 2"/>
-    <w:basedOn w:val="a0"/>
-    <w:link w:val="27"/>
+    <w:basedOn w:val="Normal"/>
+    <w:link w:val="BodyTextIndent2Char"/>
     <w:uiPriority w:val="99"/>
     <w:semiHidden/>
     <w:unhideWhenUsed/>
@@ -18321,10 +18294,10 @@
       <w:ind w:left="283"/>
     </w:pPr>
   </w:style>
-  <w:style w:type="character" w:customStyle="1" w:styleId="27">
-    <w:name w:val="Основной текст с отступом 2 Знак"/>
-    <w:basedOn w:val="a2"/>
-    <w:link w:val="26"/>
+  <w:style w:type="character" w:customStyle="1" w:styleId="BodyTextIndent2Char">
+    <w:name w:val="Body Text Indent 2 Char"/>
+    <w:basedOn w:val="DefaultParagraphFont"/>
+    <w:link w:val="BodyTextIndent2"/>
     <w:uiPriority w:val="99"/>
     <w:semiHidden/>
     <w:rsid w:val="00DA42D4"/>
@@ -18336,9 +18309,9 @@
       <w:lang w:val="ru-RU" w:eastAsia="ru-RU"/>
     </w:rPr>
   </w:style>
-  <w:style w:type="paragraph" w:styleId="affc">
+  <w:style w:type="paragraph" w:styleId="NoSpacing">
     <w:name w:val="No Spacing"/>
-    <w:basedOn w:val="aff8"/>
+    <w:basedOn w:val="Subtitle"/>
     <w:uiPriority w:val="1"/>
     <w:qFormat/>
     <w:rsid w:val="00DA42D4"/>
@@ -18354,10 +18327,10 @@
       <w:szCs w:val="26"/>
     </w:rPr>
   </w:style>
-  <w:style w:type="paragraph" w:customStyle="1" w:styleId="affd">
+  <w:style w:type="paragraph" w:customStyle="1" w:styleId="ae">
     <w:name w:val="табличка"/>
-    <w:basedOn w:val="30"/>
-    <w:link w:val="affe"/>
+    <w:basedOn w:val="Heading3"/>
+    <w:link w:val="af"/>
     <w:qFormat/>
     <w:rsid w:val="00DA42D4"/>
     <w:pPr>
@@ -18376,10 +18349,10 @@
       <w:szCs w:val="26"/>
     </w:rPr>
   </w:style>
-  <w:style w:type="character" w:customStyle="1" w:styleId="affe">
+  <w:style w:type="character" w:customStyle="1" w:styleId="af">
     <w:name w:val="табличка Знак"/>
-    <w:basedOn w:val="31"/>
-    <w:link w:val="affd"/>
+    <w:basedOn w:val="Heading3Char"/>
+    <w:link w:val="ae"/>
     <w:rsid w:val="00DA42D4"/>
     <w:rPr>
       <w:rFonts w:ascii="Times New Roman" w:eastAsia="Times New Roman" w:hAnsi="Times New Roman" w:cs="Times New Roman"/>
@@ -18390,20 +18363,20 @@
       <w:lang w:val="ru-RU" w:eastAsia="ru-RU"/>
     </w:rPr>
   </w:style>
-  <w:style w:type="paragraph" w:customStyle="1" w:styleId="afff">
+  <w:style w:type="paragraph" w:customStyle="1" w:styleId="af0">
     <w:name w:val="Выделенные_фразы"/>
-    <w:basedOn w:val="a0"/>
-    <w:link w:val="afff0"/>
+    <w:basedOn w:val="Normal"/>
+    <w:link w:val="af1"/>
     <w:qFormat/>
     <w:rsid w:val="00D43F88"/>
     <w:rPr>
       <w:i/>
     </w:rPr>
   </w:style>
-  <w:style w:type="character" w:customStyle="1" w:styleId="afff0">
+  <w:style w:type="character" w:customStyle="1" w:styleId="af1">
     <w:name w:val="Выделенные_фразы Знак"/>
-    <w:basedOn w:val="a2"/>
-    <w:link w:val="afff"/>
+    <w:basedOn w:val="DefaultParagraphFont"/>
+    <w:link w:val="af0"/>
     <w:rsid w:val="00D43F88"/>
     <w:rPr>
       <w:rFonts w:ascii="Times New Roman" w:eastAsiaTheme="minorEastAsia" w:hAnsi="Times New Roman" w:cs="Times New Roman"/>
@@ -18414,10 +18387,10 @@
       <w:lang w:val="ru-RU" w:eastAsia="ru-RU"/>
     </w:rPr>
   </w:style>
-  <w:style w:type="paragraph" w:customStyle="1" w:styleId="afff1">
+  <w:style w:type="paragraph" w:customStyle="1" w:styleId="af2">
     <w:name w:val="содержание"/>
-    <w:basedOn w:val="12"/>
-    <w:link w:val="afff2"/>
+    <w:basedOn w:val="TOC1"/>
+    <w:link w:val="af3"/>
     <w:qFormat/>
     <w:rsid w:val="00503ABC"/>
     <w:pPr>
@@ -18431,10 +18404,10 @@
       <w:noProof/>
     </w:rPr>
   </w:style>
-  <w:style w:type="character" w:customStyle="1" w:styleId="13">
-    <w:name w:val="Оглавление 1 Знак"/>
-    <w:basedOn w:val="a2"/>
-    <w:link w:val="12"/>
+  <w:style w:type="character" w:customStyle="1" w:styleId="TOC1Char">
+    <w:name w:val="TOC 1 Char"/>
+    <w:basedOn w:val="DefaultParagraphFont"/>
+    <w:link w:val="TOC1"/>
     <w:uiPriority w:val="39"/>
     <w:rsid w:val="004809A5"/>
     <w:rPr>
@@ -18445,10 +18418,10 @@
       <w:lang w:val="ru-RU" w:eastAsia="ru-RU"/>
     </w:rPr>
   </w:style>
-  <w:style w:type="character" w:customStyle="1" w:styleId="afff2">
+  <w:style w:type="character" w:customStyle="1" w:styleId="af3">
     <w:name w:val="содержание Знак"/>
-    <w:basedOn w:val="13"/>
-    <w:link w:val="afff1"/>
+    <w:basedOn w:val="TOC1Char"/>
+    <w:link w:val="af2"/>
     <w:rsid w:val="00503ABC"/>
     <w:rPr>
       <w:rFonts w:ascii="Times New Roman" w:eastAsiaTheme="minorEastAsia" w:hAnsi="Times New Roman" w:cs="Times New Roman"/>
@@ -18459,9 +18432,9 @@
       <w:lang w:val="ru-RU" w:eastAsia="ru-RU"/>
     </w:rPr>
   </w:style>
-  <w:style w:type="paragraph" w:customStyle="1" w:styleId="afff3">
+  <w:style w:type="paragraph" w:customStyle="1" w:styleId="af4">
     <w:name w:val="Диплом_Т"/>
-    <w:basedOn w:val="a0"/>
+    <w:basedOn w:val="Normal"/>
     <w:rsid w:val="00C87345"/>
     <w:pPr>
       <w:spacing w:line="360" w:lineRule="auto"/>
@@ -18476,7 +18449,7 @@
   </w:style>
   <w:style w:type="paragraph" w:customStyle="1" w:styleId="1312">
     <w:name w:val="Стиль Диплом_Т + 13 пт Междустр.интервал:  множитель 12 ин"/>
-    <w:basedOn w:val="afff3"/>
+    <w:basedOn w:val="af4"/>
     <w:rsid w:val="00C87345"/>
     <w:pPr>
       <w:spacing w:line="288" w:lineRule="auto"/>
@@ -18486,10 +18459,10 @@
       <w:sz w:val="26"/>
     </w:rPr>
   </w:style>
-  <w:style w:type="paragraph" w:styleId="34">
+  <w:style w:type="paragraph" w:styleId="BodyTextIndent3">
     <w:name w:val="Body Text Indent 3"/>
-    <w:basedOn w:val="a0"/>
-    <w:link w:val="35"/>
+    <w:basedOn w:val="Normal"/>
+    <w:link w:val="BodyTextIndent3Char"/>
     <w:uiPriority w:val="99"/>
     <w:semiHidden/>
     <w:unhideWhenUsed/>
@@ -18503,10 +18476,10 @@
       <w:szCs w:val="16"/>
     </w:rPr>
   </w:style>
-  <w:style w:type="character" w:customStyle="1" w:styleId="35">
-    <w:name w:val="Основной текст с отступом 3 Знак"/>
-    <w:basedOn w:val="a2"/>
-    <w:link w:val="34"/>
+  <w:style w:type="character" w:customStyle="1" w:styleId="BodyTextIndent3Char">
+    <w:name w:val="Body Text Indent 3 Char"/>
+    <w:basedOn w:val="DefaultParagraphFont"/>
+    <w:link w:val="BodyTextIndent3"/>
     <w:uiPriority w:val="99"/>
     <w:semiHidden/>
     <w:rsid w:val="00CE3318"/>
@@ -18520,12 +18493,12 @@
   </w:style>
   <w:style w:type="character" w:customStyle="1" w:styleId="seosummary">
     <w:name w:val="seosummary"/>
-    <w:basedOn w:val="a2"/>
+    <w:basedOn w:val="DefaultParagraphFont"/>
     <w:rsid w:val="007E0AAE"/>
   </w:style>
-  <w:style w:type="character" w:styleId="HTML">
+  <w:style w:type="character" w:styleId="HTMLCode">
     <w:name w:val="HTML Code"/>
-    <w:basedOn w:val="a2"/>
+    <w:basedOn w:val="DefaultParagraphFont"/>
     <w:uiPriority w:val="99"/>
     <w:semiHidden/>
     <w:unhideWhenUsed/>
@@ -18536,9 +18509,9 @@
       <w:szCs w:val="20"/>
     </w:rPr>
   </w:style>
-  <w:style w:type="character" w:styleId="afff4">
+  <w:style w:type="character" w:styleId="Strong">
     <w:name w:val="Strong"/>
-    <w:basedOn w:val="a2"/>
+    <w:basedOn w:val="DefaultParagraphFont"/>
     <w:uiPriority w:val="22"/>
     <w:qFormat/>
     <w:rsid w:val="00386B36"/>
@@ -18547,10 +18520,10 @@
       <w:bCs/>
     </w:rPr>
   </w:style>
-  <w:style w:type="paragraph" w:styleId="HTML0">
+  <w:style w:type="paragraph" w:styleId="HTMLPreformatted">
     <w:name w:val="HTML Preformatted"/>
-    <w:basedOn w:val="a0"/>
-    <w:link w:val="HTML1"/>
+    <w:basedOn w:val="Normal"/>
+    <w:link w:val="HTMLPreformattedChar"/>
     <w:uiPriority w:val="99"/>
     <w:unhideWhenUsed/>
     <w:rsid w:val="00446818"/>
@@ -18584,10 +18557,10 @@
       <w:szCs w:val="20"/>
     </w:rPr>
   </w:style>
-  <w:style w:type="character" w:customStyle="1" w:styleId="HTML1">
-    <w:name w:val="Стандартный HTML Знак"/>
-    <w:basedOn w:val="a2"/>
-    <w:link w:val="HTML0"/>
+  <w:style w:type="character" w:customStyle="1" w:styleId="HTMLPreformattedChar">
+    <w:name w:val="HTML Preformatted Char"/>
+    <w:basedOn w:val="DefaultParagraphFont"/>
+    <w:link w:val="HTMLPreformatted"/>
     <w:uiPriority w:val="99"/>
     <w:rsid w:val="00446818"/>
     <w:rPr>
@@ -18597,9 +18570,9 @@
       <w:lang w:val="ru-RU" w:eastAsia="ru-RU"/>
     </w:rPr>
   </w:style>
-  <w:style w:type="paragraph" w:customStyle="1" w:styleId="afff5">
+  <w:style w:type="paragraph" w:customStyle="1" w:styleId="af5">
     <w:name w:val="МойТекст"/>
-    <w:basedOn w:val="a0"/>
+    <w:basedOn w:val="Normal"/>
     <w:rsid w:val="00E728BD"/>
     <w:pPr>
       <w:ind w:firstLine="284"/>
@@ -18612,8 +18585,8 @@
   </w:style>
   <w:style w:type="paragraph" w:customStyle="1" w:styleId="paswHdr2">
     <w:name w:val="!pasw_Hdr2"/>
-    <w:basedOn w:val="a0"/>
-    <w:next w:val="a0"/>
+    <w:basedOn w:val="Normal"/>
+    <w:next w:val="Normal"/>
     <w:rsid w:val="009A1807"/>
     <w:pPr>
       <w:widowControl w:val="0"/>
@@ -18632,7 +18605,7 @@
   </w:style>
   <w:style w:type="paragraph" w:customStyle="1" w:styleId="Paswnormal">
     <w:name w:val="!Pasw_normal"/>
-    <w:basedOn w:val="a0"/>
+    <w:basedOn w:val="Normal"/>
     <w:rsid w:val="00C54060"/>
     <w:pPr>
       <w:widowControl w:val="0"/>
@@ -18936,7 +18909,7 @@
 </file>
 
 <file path=customXml/itemProps1.xml><?xml version="1.0" encoding="utf-8"?>
-<ds:datastoreItem xmlns:ds="http://schemas.openxmlformats.org/officeDocument/2006/customXml" ds:itemID="{D56FF547-A9BF-42DF-B7B4-2A8C26F4121C}">
+<ds:datastoreItem xmlns:ds="http://schemas.openxmlformats.org/officeDocument/2006/customXml" ds:itemID="{CF63EF99-75F7-4569-899C-B73656E70BA6}">
   <ds:schemaRefs>
     <ds:schemaRef ds:uri="http://schemas.openxmlformats.org/officeDocument/2006/bibliography"/>
   </ds:schemaRefs>

</xml_diff>